<commit_message>
Performance Improvement and minor fixes
1. Performance Improvement
2. Address match update
3. Query Optimization
4. Minor fixes for empty series
</commit_message>
<xml_diff>
--- a/documentations/Location_DedLimit_Instruction_Final.docx
+++ b/documentations/Location_DedLimit_Instruction_Final.docx
@@ -2018,11 +2018,33 @@
           <w:sz w:val="20"/>
         </w:rPr>
       </w:pPr>
+    </w:p>
+    <w:p>
+      <w:pPr>
+        <w:rPr>
+          <w:sz w:val="20"/>
+        </w:rPr>
+      </w:pPr>
+    </w:p>
+    <w:p>
+      <w:pPr>
+        <w:rPr>
+          <w:sz w:val="20"/>
+        </w:rPr>
+      </w:pPr>
+    </w:p>
+    <w:p>
+      <w:pPr>
+        <w:rPr>
+          <w:sz w:val="20"/>
+        </w:rPr>
+      </w:pPr>
       <w:proofErr w:type="spellStart"/>
       <w:r>
         <w:rPr>
           <w:sz w:val="20"/>
         </w:rPr>
+        <w:lastRenderedPageBreak/>
         <w:t>ElseIf</w:t>
       </w:r>
       <w:proofErr w:type="spellEnd"/>
@@ -2136,36 +2158,2027 @@
     </w:p>
     <w:p>
       <w:pPr>
-        <w:rPr>
-          <w:sz w:val="20"/>
-        </w:rPr>
-      </w:pPr>
-      <w:r>
-        <w:rPr>
-          <w:sz w:val="20"/>
+        <w:spacing w:after="0" w:line="240" w:lineRule="auto"/>
+        <w:rPr>
+          <w:sz w:val="20"/>
+          <w:highlight w:val="darkCyan"/>
+        </w:rPr>
+      </w:pPr>
+      <w:r>
+        <w:rPr>
+          <w:sz w:val="20"/>
+          <w:highlight w:val="darkCyan"/>
+        </w:rPr>
+        <w:t xml:space="preserve">Move </w:t>
+      </w:r>
+      <w:r>
+        <w:rPr>
+          <w:sz w:val="20"/>
+          <w:highlight w:val="darkCyan"/>
+        </w:rPr>
+        <w:t>above</w:t>
+      </w:r>
+      <w:r>
+        <w:rPr>
+          <w:sz w:val="20"/>
+          <w:highlight w:val="darkCyan"/>
+        </w:rPr>
+        <w:t xml:space="preserve"> to the top of the chain in CEDE&gt;OED transformation – it should apply to all location deductible types</w:t>
+      </w:r>
+      <w:r>
+        <w:rPr>
+          <w:sz w:val="20"/>
+          <w:highlight w:val="darkCyan"/>
+        </w:rPr>
+        <w:t xml:space="preserve"> except </w:t>
+      </w:r>
+      <w:bookmarkStart w:id="1" w:name="_Hlk15556444"/>
+      <w:r>
+        <w:rPr>
+          <w:sz w:val="20"/>
+          <w:highlight w:val="darkCyan"/>
+        </w:rPr>
+        <w:t xml:space="preserve">PL, ML, MP where user should only provide </w:t>
+      </w:r>
+      <w:proofErr w:type="gramStart"/>
+      <w:r>
+        <w:rPr>
+          <w:sz w:val="20"/>
+          <w:highlight w:val="darkCyan"/>
+        </w:rPr>
+        <w:t>%  or</w:t>
+      </w:r>
+      <w:proofErr w:type="gramEnd"/>
+      <w:r>
+        <w:rPr>
+          <w:sz w:val="20"/>
+          <w:highlight w:val="darkCyan"/>
+        </w:rPr>
+        <w:t xml:space="preserve"> where the % should apply to loss not limit</w:t>
+      </w:r>
+      <w:bookmarkEnd w:id="1"/>
+      <w:r>
+        <w:rPr>
+          <w:sz w:val="20"/>
+          <w:highlight w:val="darkCyan"/>
+        </w:rPr>
+        <w:t>?</w:t>
+      </w:r>
+    </w:p>
+    <w:p>
+      <w:pPr>
+        <w:spacing w:after="0" w:line="240" w:lineRule="auto"/>
+        <w:rPr>
+          <w:sz w:val="20"/>
+        </w:rPr>
+      </w:pPr>
+    </w:p>
+    <w:p>
+      <w:pPr>
+        <w:rPr>
+          <w:sz w:val="20"/>
+        </w:rPr>
+      </w:pPr>
+      <w:r>
+        <w:rPr>
+          <w:sz w:val="20"/>
+        </w:rPr>
+        <w:t xml:space="preserve">and then </w:t>
+      </w:r>
+      <w:r>
+        <w:rPr>
+          <w:sz w:val="20"/>
+        </w:rPr>
+        <w:t>map</w:t>
+      </w:r>
+      <w:r>
+        <w:rPr>
+          <w:sz w:val="20"/>
+        </w:rPr>
+        <w:t xml:space="preserve"> </w:t>
+      </w:r>
+    </w:p>
+    <w:p>
+      <w:pPr>
+        <w:pStyle w:val="ListParagraph"/>
+        <w:numPr>
+          <w:ilvl w:val="0"/>
+          <w:numId w:val="19"/>
+        </w:numPr>
+        <w:rPr>
+          <w:sz w:val="20"/>
+        </w:rPr>
+      </w:pPr>
+      <w:r>
+        <w:rPr>
+          <w:sz w:val="20"/>
+        </w:rPr>
+        <w:t>tLocTerm.Deductible1</w:t>
+      </w:r>
+      <w:r>
+        <w:rPr>
+          <w:sz w:val="20"/>
+        </w:rPr>
+        <w:t xml:space="preserve">+ </w:t>
+      </w:r>
+      <w:r>
+        <w:rPr>
+          <w:sz w:val="20"/>
+        </w:rPr>
+        <w:t>tLocTerm.Deductible2</w:t>
+      </w:r>
+      <w:r>
+        <w:rPr>
+          <w:sz w:val="20"/>
+        </w:rPr>
+        <w:t xml:space="preserve">+ </w:t>
+      </w:r>
+      <w:r>
+        <w:rPr>
+          <w:sz w:val="20"/>
+        </w:rPr>
+        <w:t>tLocTerm.Deductible3</w:t>
+      </w:r>
+      <w:r>
+        <w:rPr>
+          <w:sz w:val="20"/>
+        </w:rPr>
+        <w:t xml:space="preserve">+ </w:t>
+      </w:r>
+      <w:r>
+        <w:rPr>
+          <w:sz w:val="20"/>
+        </w:rPr>
+        <w:t>tLocTerm.Deductible4</w:t>
+      </w:r>
+      <w:r>
+        <w:rPr>
+          <w:sz w:val="20"/>
+        </w:rPr>
+        <w:t xml:space="preserve"> = Location.LocDed6All</w:t>
+      </w:r>
+    </w:p>
+    <w:p>
+      <w:pPr>
+        <w:pStyle w:val="ListParagraph"/>
+        <w:numPr>
+          <w:ilvl w:val="0"/>
+          <w:numId w:val="19"/>
+        </w:numPr>
+        <w:rPr>
+          <w:sz w:val="20"/>
+        </w:rPr>
+      </w:pPr>
+      <w:r>
+        <w:rPr>
+          <w:sz w:val="20"/>
+        </w:rPr>
+        <w:t>0 = Location.LocDedCode6All</w:t>
+      </w:r>
+    </w:p>
+    <w:p>
+      <w:pPr>
+        <w:pStyle w:val="ListParagraph"/>
+        <w:numPr>
+          <w:ilvl w:val="0"/>
+          <w:numId w:val="19"/>
+        </w:numPr>
+        <w:rPr>
+          <w:sz w:val="20"/>
+        </w:rPr>
+      </w:pPr>
+      <w:r>
+        <w:rPr>
+          <w:sz w:val="20"/>
+        </w:rPr>
+        <w:t>0 = Location.LocDedType6All</w:t>
+      </w:r>
+    </w:p>
+    <w:p>
+      <w:pPr>
+        <w:pStyle w:val="ListParagraph"/>
+        <w:numPr>
+          <w:ilvl w:val="0"/>
+          <w:numId w:val="19"/>
+        </w:numPr>
+        <w:rPr>
+          <w:sz w:val="20"/>
+        </w:rPr>
+      </w:pPr>
+      <w:r>
+        <w:rPr>
+          <w:sz w:val="20"/>
+        </w:rPr>
+        <w:t>0 = Location.LocMinDed6All</w:t>
+      </w:r>
+    </w:p>
+    <w:p>
+      <w:pPr>
+        <w:pStyle w:val="ListParagraph"/>
+        <w:numPr>
+          <w:ilvl w:val="0"/>
+          <w:numId w:val="19"/>
+        </w:numPr>
+        <w:rPr>
+          <w:sz w:val="20"/>
+        </w:rPr>
+      </w:pPr>
+      <w:r>
+        <w:rPr>
+          <w:sz w:val="20"/>
+        </w:rPr>
+        <w:t>0 = Location.LocMaxDed6All</w:t>
+      </w:r>
+    </w:p>
+    <w:p>
+      <w:pPr>
+        <w:rPr>
+          <w:sz w:val="20"/>
+        </w:rPr>
+      </w:pPr>
+      <w:proofErr w:type="spellStart"/>
+      <w:r>
+        <w:rPr>
+          <w:sz w:val="20"/>
+        </w:rPr>
+        <w:t>ElseIf</w:t>
+      </w:r>
+      <w:proofErr w:type="spellEnd"/>
+      <w:r>
+        <w:rPr>
+          <w:sz w:val="20"/>
+        </w:rPr>
+        <w:t xml:space="preserve"> </w:t>
+      </w:r>
+      <w:proofErr w:type="spellStart"/>
+      <w:r>
+        <w:rPr>
+          <w:sz w:val="20"/>
+        </w:rPr>
+        <w:t>tLocTerm.DeductibleTypeCode</w:t>
+      </w:r>
+      <w:proofErr w:type="spellEnd"/>
+      <w:r>
+        <w:rPr>
+          <w:sz w:val="20"/>
+        </w:rPr>
+        <w:t xml:space="preserve"> = ‘FR’ </w:t>
+      </w:r>
+      <w:r>
+        <w:rPr>
+          <w:sz w:val="20"/>
+        </w:rPr>
+        <w:t>then map</w:t>
+      </w:r>
+    </w:p>
+    <w:p>
+      <w:pPr>
+        <w:rPr>
+          <w:sz w:val="20"/>
+          <w:highlight w:val="cyan"/>
+        </w:rPr>
+      </w:pPr>
+      <w:r>
+        <w:rPr>
+          <w:sz w:val="20"/>
+          <w:highlight w:val="cyan"/>
+        </w:rPr>
+        <w:t xml:space="preserve">AK: What is the reason behind summing individual deductibles into 6All </w:t>
+      </w:r>
+      <w:proofErr w:type="spellStart"/>
+      <w:r>
+        <w:rPr>
+          <w:sz w:val="20"/>
+          <w:highlight w:val="cyan"/>
+        </w:rPr>
+        <w:t>ded</w:t>
+      </w:r>
+      <w:proofErr w:type="spellEnd"/>
+      <w:r>
+        <w:rPr>
+          <w:sz w:val="20"/>
+          <w:highlight w:val="cyan"/>
+        </w:rPr>
+        <w:t xml:space="preserve"> in OED?</w:t>
+      </w:r>
+      <w:r>
+        <w:rPr>
+          <w:sz w:val="20"/>
+          <w:highlight w:val="cyan"/>
+        </w:rPr>
+        <w:t xml:space="preserve"> </w:t>
+      </w:r>
+    </w:p>
+    <w:p>
+      <w:pPr>
+        <w:rPr>
+          <w:sz w:val="20"/>
+        </w:rPr>
+      </w:pPr>
+      <w:r>
+        <w:rPr>
+          <w:sz w:val="20"/>
+          <w:highlight w:val="green"/>
+        </w:rPr>
+        <w:t xml:space="preserve">SB: AIR’s documentation indicates a chance for clients to give values on Coverage A or B or C or D field. </w:t>
+      </w:r>
+      <w:r>
+        <w:rPr>
+          <w:sz w:val="20"/>
+          <w:highlight w:val="green"/>
+        </w:rPr>
+        <w:t>So,</w:t>
+      </w:r>
+      <w:r>
+        <w:rPr>
+          <w:sz w:val="20"/>
+          <w:highlight w:val="green"/>
+        </w:rPr>
+        <w:t xml:space="preserve"> to be safe coded a sum of all</w:t>
+      </w:r>
+    </w:p>
+    <w:p>
+      <w:pPr>
+        <w:pStyle w:val="ListParagraph"/>
+        <w:numPr>
+          <w:ilvl w:val="0"/>
+          <w:numId w:val="21"/>
+        </w:numPr>
+        <w:rPr>
+          <w:sz w:val="20"/>
+        </w:rPr>
+      </w:pPr>
+      <w:r>
+        <w:rPr>
+          <w:sz w:val="20"/>
+        </w:rPr>
+        <w:t>tLocTerm.Deductible1</w:t>
+      </w:r>
+      <w:r>
+        <w:rPr>
+          <w:sz w:val="20"/>
+        </w:rPr>
+        <w:t xml:space="preserve">+ </w:t>
+      </w:r>
+      <w:r>
+        <w:rPr>
+          <w:sz w:val="20"/>
+        </w:rPr>
+        <w:t>tLocTerm.Deductible2</w:t>
+      </w:r>
+      <w:r>
+        <w:rPr>
+          <w:sz w:val="20"/>
+        </w:rPr>
+        <w:t xml:space="preserve">+ </w:t>
+      </w:r>
+      <w:r>
+        <w:rPr>
+          <w:sz w:val="20"/>
+        </w:rPr>
+        <w:t>tLocTerm.Deductible3</w:t>
+      </w:r>
+      <w:r>
+        <w:rPr>
+          <w:sz w:val="20"/>
+        </w:rPr>
+        <w:t xml:space="preserve">+ </w:t>
+      </w:r>
+      <w:r>
+        <w:rPr>
+          <w:sz w:val="20"/>
+        </w:rPr>
+        <w:t>tLocTerm.Deductible4</w:t>
+      </w:r>
+      <w:r>
+        <w:rPr>
+          <w:sz w:val="20"/>
+        </w:rPr>
+        <w:t xml:space="preserve"> = Location.LocDed6All</w:t>
+      </w:r>
+    </w:p>
+    <w:p>
+      <w:pPr>
+        <w:pStyle w:val="ListParagraph"/>
+        <w:numPr>
+          <w:ilvl w:val="0"/>
+          <w:numId w:val="21"/>
+        </w:numPr>
+        <w:rPr>
+          <w:sz w:val="20"/>
+        </w:rPr>
+      </w:pPr>
+      <w:r>
+        <w:rPr>
+          <w:sz w:val="20"/>
+        </w:rPr>
+        <w:t>2 = Location.LocDedCode6All</w:t>
+      </w:r>
+    </w:p>
+    <w:p>
+      <w:pPr>
+        <w:pStyle w:val="ListParagraph"/>
+        <w:numPr>
+          <w:ilvl w:val="0"/>
+          <w:numId w:val="21"/>
+        </w:numPr>
+        <w:rPr>
+          <w:sz w:val="20"/>
+        </w:rPr>
+      </w:pPr>
+      <w:r>
+        <w:rPr>
+          <w:sz w:val="20"/>
+        </w:rPr>
+        <w:t>0 = Location.LocDedType6All</w:t>
+      </w:r>
+    </w:p>
+    <w:p>
+      <w:pPr>
+        <w:pStyle w:val="ListParagraph"/>
+        <w:numPr>
+          <w:ilvl w:val="0"/>
+          <w:numId w:val="21"/>
+        </w:numPr>
+        <w:rPr>
+          <w:sz w:val="20"/>
+        </w:rPr>
+      </w:pPr>
+      <w:r>
+        <w:rPr>
+          <w:sz w:val="20"/>
+        </w:rPr>
+        <w:t>0 = Location.LocMinDed6All</w:t>
+      </w:r>
+    </w:p>
+    <w:p>
+      <w:pPr>
+        <w:pStyle w:val="ListParagraph"/>
+        <w:numPr>
+          <w:ilvl w:val="0"/>
+          <w:numId w:val="21"/>
+        </w:numPr>
+        <w:rPr>
+          <w:sz w:val="20"/>
+        </w:rPr>
+      </w:pPr>
+      <w:r>
+        <w:rPr>
+          <w:sz w:val="20"/>
+        </w:rPr>
+        <w:t>0 = Location.LocMaxDed6All</w:t>
+      </w:r>
+    </w:p>
+    <w:p>
+      <w:pPr>
+        <w:rPr>
+          <w:sz w:val="20"/>
+        </w:rPr>
+      </w:pPr>
+      <w:proofErr w:type="spellStart"/>
+      <w:r>
+        <w:rPr>
+          <w:sz w:val="20"/>
+        </w:rPr>
+        <w:t>ElseIf</w:t>
+      </w:r>
+      <w:proofErr w:type="spellEnd"/>
+      <w:r>
+        <w:rPr>
+          <w:sz w:val="20"/>
+        </w:rPr>
+        <w:t xml:space="preserve"> </w:t>
+      </w:r>
+      <w:proofErr w:type="spellStart"/>
+      <w:r>
+        <w:rPr>
+          <w:sz w:val="20"/>
+        </w:rPr>
+        <w:t>tLocTerm.DeductibleTypeCode</w:t>
+      </w:r>
+      <w:proofErr w:type="spellEnd"/>
+      <w:r>
+        <w:rPr>
+          <w:sz w:val="20"/>
+        </w:rPr>
+        <w:t xml:space="preserve"> = ‘PL’</w:t>
+      </w:r>
+      <w:r>
+        <w:rPr>
+          <w:sz w:val="20"/>
+        </w:rPr>
+        <w:t xml:space="preserve"> </w:t>
+      </w:r>
+      <w:r>
+        <w:rPr>
+          <w:sz w:val="20"/>
+        </w:rPr>
+        <w:t>then map</w:t>
+      </w:r>
+    </w:p>
+    <w:p>
+      <w:pPr>
+        <w:pStyle w:val="ListParagraph"/>
+        <w:numPr>
+          <w:ilvl w:val="0"/>
+          <w:numId w:val="22"/>
+        </w:numPr>
+        <w:rPr>
+          <w:sz w:val="20"/>
+          <w:highlight w:val="magenta"/>
+        </w:rPr>
+      </w:pPr>
+      <w:r>
+        <w:rPr>
+          <w:sz w:val="20"/>
+          <w:highlight w:val="magenta"/>
+        </w:rPr>
+        <w:t>tLocTerm.Deductible1</w:t>
+      </w:r>
+      <w:r>
+        <w:rPr>
+          <w:sz w:val="20"/>
+          <w:highlight w:val="magenta"/>
+        </w:rPr>
+        <w:t xml:space="preserve"> = Location.LocDed</w:t>
+      </w:r>
+      <w:r>
+        <w:rPr>
+          <w:sz w:val="20"/>
+          <w:highlight w:val="magenta"/>
+        </w:rPr>
+        <w:t>1Buildinig</w:t>
+      </w:r>
+    </w:p>
+    <w:p>
+      <w:pPr>
+        <w:pStyle w:val="ListParagraph"/>
+        <w:numPr>
+          <w:ilvl w:val="0"/>
+          <w:numId w:val="22"/>
+        </w:numPr>
+        <w:rPr>
+          <w:sz w:val="20"/>
+          <w:highlight w:val="magenta"/>
+        </w:rPr>
+      </w:pPr>
+      <w:r>
+        <w:rPr>
+          <w:sz w:val="20"/>
+          <w:highlight w:val="magenta"/>
+        </w:rPr>
+        <w:t>0 = Location.LocDedCode</w:t>
+      </w:r>
+      <w:r>
+        <w:rPr>
+          <w:sz w:val="20"/>
+          <w:highlight w:val="magenta"/>
+        </w:rPr>
+        <w:t>1Buildinig</w:t>
+      </w:r>
+    </w:p>
+    <w:p>
+      <w:pPr>
+        <w:pStyle w:val="ListParagraph"/>
+        <w:numPr>
+          <w:ilvl w:val="0"/>
+          <w:numId w:val="22"/>
+        </w:numPr>
+        <w:rPr>
+          <w:sz w:val="20"/>
+          <w:highlight w:val="magenta"/>
+        </w:rPr>
+      </w:pPr>
+      <w:r>
+        <w:rPr>
+          <w:sz w:val="20"/>
+          <w:highlight w:val="magenta"/>
+        </w:rPr>
+        <w:t>1 = Location.LocDedType</w:t>
+      </w:r>
+      <w:r>
+        <w:rPr>
+          <w:sz w:val="20"/>
+          <w:highlight w:val="magenta"/>
+        </w:rPr>
+        <w:t>1Buildinig</w:t>
+      </w:r>
+    </w:p>
+    <w:p>
+      <w:pPr>
+        <w:pStyle w:val="ListParagraph"/>
+        <w:numPr>
+          <w:ilvl w:val="0"/>
+          <w:numId w:val="22"/>
+        </w:numPr>
+        <w:rPr>
+          <w:sz w:val="20"/>
+          <w:highlight w:val="magenta"/>
+        </w:rPr>
+      </w:pPr>
+      <w:r>
+        <w:rPr>
+          <w:sz w:val="20"/>
+          <w:highlight w:val="magenta"/>
+        </w:rPr>
+        <w:t>0 = Location.LocMinDed</w:t>
+      </w:r>
+      <w:r>
+        <w:rPr>
+          <w:sz w:val="20"/>
+          <w:highlight w:val="magenta"/>
+        </w:rPr>
+        <w:t>1Buildinig</w:t>
+      </w:r>
+    </w:p>
+    <w:p>
+      <w:pPr>
+        <w:pStyle w:val="ListParagraph"/>
+        <w:numPr>
+          <w:ilvl w:val="0"/>
+          <w:numId w:val="22"/>
+        </w:numPr>
+        <w:rPr>
+          <w:sz w:val="20"/>
+          <w:highlight w:val="magenta"/>
+        </w:rPr>
+      </w:pPr>
+      <w:r>
+        <w:rPr>
+          <w:sz w:val="20"/>
+          <w:highlight w:val="magenta"/>
+        </w:rPr>
+        <w:t>0 = Location.LocMaxDed</w:t>
+      </w:r>
+      <w:r>
+        <w:rPr>
+          <w:sz w:val="20"/>
+          <w:highlight w:val="magenta"/>
+        </w:rPr>
+        <w:t>1Buildinig</w:t>
+      </w:r>
+    </w:p>
+    <w:p>
+      <w:pPr>
+        <w:pStyle w:val="ListParagraph"/>
+        <w:numPr>
+          <w:ilvl w:val="0"/>
+          <w:numId w:val="22"/>
+        </w:numPr>
+        <w:rPr>
+          <w:sz w:val="20"/>
+          <w:highlight w:val="magenta"/>
+        </w:rPr>
+      </w:pPr>
+      <w:r>
+        <w:rPr>
+          <w:sz w:val="20"/>
+          <w:highlight w:val="magenta"/>
+        </w:rPr>
+        <w:t>tLocTerm.Deductible2 = Location.LocDed2Other</w:t>
+      </w:r>
+    </w:p>
+    <w:p>
+      <w:pPr>
+        <w:pStyle w:val="ListParagraph"/>
+        <w:numPr>
+          <w:ilvl w:val="0"/>
+          <w:numId w:val="22"/>
+        </w:numPr>
+        <w:rPr>
+          <w:sz w:val="20"/>
+          <w:highlight w:val="magenta"/>
+        </w:rPr>
+      </w:pPr>
+      <w:r>
+        <w:rPr>
+          <w:sz w:val="20"/>
+          <w:highlight w:val="magenta"/>
+        </w:rPr>
+        <w:t>0 = Location.LocDedCode2Other</w:t>
+      </w:r>
+    </w:p>
+    <w:p>
+      <w:pPr>
+        <w:pStyle w:val="ListParagraph"/>
+        <w:numPr>
+          <w:ilvl w:val="0"/>
+          <w:numId w:val="22"/>
+        </w:numPr>
+        <w:rPr>
+          <w:sz w:val="20"/>
+          <w:highlight w:val="magenta"/>
+        </w:rPr>
+      </w:pPr>
+      <w:r>
+        <w:rPr>
+          <w:sz w:val="20"/>
+          <w:highlight w:val="magenta"/>
+        </w:rPr>
+        <w:t>1 = Location.LocDeductType2Other</w:t>
+      </w:r>
+    </w:p>
+    <w:p>
+      <w:pPr>
+        <w:pStyle w:val="ListParagraph"/>
+        <w:numPr>
+          <w:ilvl w:val="0"/>
+          <w:numId w:val="22"/>
+        </w:numPr>
+        <w:rPr>
+          <w:sz w:val="20"/>
+          <w:highlight w:val="magenta"/>
+        </w:rPr>
+      </w:pPr>
+      <w:r>
+        <w:rPr>
+          <w:sz w:val="20"/>
+          <w:highlight w:val="magenta"/>
+        </w:rPr>
+        <w:t>0 = Location.LocMinDed2Other</w:t>
+      </w:r>
+    </w:p>
+    <w:p>
+      <w:pPr>
+        <w:pStyle w:val="ListParagraph"/>
+        <w:numPr>
+          <w:ilvl w:val="0"/>
+          <w:numId w:val="22"/>
+        </w:numPr>
+        <w:rPr>
+          <w:sz w:val="20"/>
+          <w:highlight w:val="magenta"/>
+        </w:rPr>
+      </w:pPr>
+      <w:r>
+        <w:rPr>
+          <w:sz w:val="20"/>
+          <w:highlight w:val="magenta"/>
+        </w:rPr>
+        <w:t>0 = Location.LocMaxDed2Other</w:t>
+      </w:r>
+    </w:p>
+    <w:p>
+      <w:pPr>
+        <w:pStyle w:val="ListParagraph"/>
+        <w:numPr>
+          <w:ilvl w:val="0"/>
+          <w:numId w:val="22"/>
+        </w:numPr>
+        <w:rPr>
+          <w:sz w:val="20"/>
+          <w:highlight w:val="magenta"/>
+        </w:rPr>
+      </w:pPr>
+      <w:r>
+        <w:rPr>
+          <w:sz w:val="20"/>
+          <w:highlight w:val="magenta"/>
+        </w:rPr>
+        <w:t>tLocTerm.Deductible3 = Location.LocDed3Content</w:t>
+      </w:r>
+    </w:p>
+    <w:p>
+      <w:pPr>
+        <w:pStyle w:val="ListParagraph"/>
+        <w:numPr>
+          <w:ilvl w:val="0"/>
+          <w:numId w:val="22"/>
+        </w:numPr>
+        <w:rPr>
+          <w:sz w:val="20"/>
+          <w:highlight w:val="magenta"/>
+        </w:rPr>
+      </w:pPr>
+      <w:r>
+        <w:rPr>
+          <w:sz w:val="20"/>
+          <w:highlight w:val="magenta"/>
+        </w:rPr>
+        <w:t>0 = Location.LocDedCode3Content</w:t>
+      </w:r>
+    </w:p>
+    <w:p>
+      <w:pPr>
+        <w:pStyle w:val="ListParagraph"/>
+        <w:numPr>
+          <w:ilvl w:val="0"/>
+          <w:numId w:val="22"/>
+        </w:numPr>
+        <w:rPr>
+          <w:sz w:val="20"/>
+          <w:highlight w:val="magenta"/>
+        </w:rPr>
+      </w:pPr>
+      <w:r>
+        <w:rPr>
+          <w:sz w:val="20"/>
+          <w:highlight w:val="magenta"/>
+        </w:rPr>
+        <w:t>1 = Location.LocDeductType3Content</w:t>
+      </w:r>
+    </w:p>
+    <w:p>
+      <w:pPr>
+        <w:pStyle w:val="ListParagraph"/>
+        <w:numPr>
+          <w:ilvl w:val="0"/>
+          <w:numId w:val="22"/>
+        </w:numPr>
+        <w:rPr>
+          <w:sz w:val="20"/>
+          <w:highlight w:val="magenta"/>
+        </w:rPr>
+      </w:pPr>
+      <w:r>
+        <w:rPr>
+          <w:sz w:val="20"/>
+          <w:highlight w:val="magenta"/>
+        </w:rPr>
+        <w:t>0 = Location.LocMinDed3Content</w:t>
+      </w:r>
+    </w:p>
+    <w:p>
+      <w:pPr>
+        <w:pStyle w:val="ListParagraph"/>
+        <w:numPr>
+          <w:ilvl w:val="0"/>
+          <w:numId w:val="22"/>
+        </w:numPr>
+        <w:rPr>
+          <w:sz w:val="20"/>
+          <w:highlight w:val="magenta"/>
+        </w:rPr>
+      </w:pPr>
+      <w:r>
+        <w:rPr>
+          <w:sz w:val="20"/>
+          <w:highlight w:val="magenta"/>
+        </w:rPr>
+        <w:t>0 = Location.LocMaxDed3Content</w:t>
+      </w:r>
+    </w:p>
+    <w:p>
+      <w:pPr>
+        <w:pStyle w:val="ListParagraph"/>
+        <w:numPr>
+          <w:ilvl w:val="0"/>
+          <w:numId w:val="22"/>
+        </w:numPr>
+        <w:rPr>
+          <w:sz w:val="20"/>
+          <w:highlight w:val="magenta"/>
+        </w:rPr>
+      </w:pPr>
+      <w:r>
+        <w:rPr>
+          <w:sz w:val="20"/>
+          <w:highlight w:val="magenta"/>
+        </w:rPr>
+        <w:t>tLocTerm.Deductible4 = Location.LocDed4BI</w:t>
+      </w:r>
+    </w:p>
+    <w:p>
+      <w:pPr>
+        <w:pStyle w:val="ListParagraph"/>
+        <w:numPr>
+          <w:ilvl w:val="0"/>
+          <w:numId w:val="22"/>
+        </w:numPr>
+        <w:rPr>
+          <w:sz w:val="20"/>
+          <w:highlight w:val="magenta"/>
+        </w:rPr>
+      </w:pPr>
+      <w:r>
+        <w:rPr>
+          <w:sz w:val="20"/>
+          <w:highlight w:val="magenta"/>
+        </w:rPr>
+        <w:t>0 = Location.LocDedCode4BI</w:t>
+      </w:r>
+    </w:p>
+    <w:p>
+      <w:pPr>
+        <w:pStyle w:val="ListParagraph"/>
+        <w:numPr>
+          <w:ilvl w:val="0"/>
+          <w:numId w:val="22"/>
+        </w:numPr>
+        <w:rPr>
+          <w:sz w:val="20"/>
+          <w:highlight w:val="magenta"/>
+        </w:rPr>
+      </w:pPr>
+      <w:r>
+        <w:rPr>
+          <w:sz w:val="20"/>
+          <w:highlight w:val="magenta"/>
+        </w:rPr>
+        <w:t>1 = Location.LocDeductType4BI</w:t>
+      </w:r>
+    </w:p>
+    <w:p>
+      <w:pPr>
+        <w:pStyle w:val="ListParagraph"/>
+        <w:numPr>
+          <w:ilvl w:val="0"/>
+          <w:numId w:val="22"/>
+        </w:numPr>
+        <w:rPr>
+          <w:sz w:val="20"/>
+          <w:highlight w:val="magenta"/>
+        </w:rPr>
+      </w:pPr>
+      <w:r>
+        <w:rPr>
+          <w:sz w:val="20"/>
+          <w:highlight w:val="magenta"/>
         </w:rPr>
         <w:lastRenderedPageBreak/>
-        <w:t xml:space="preserve">and then </w:t>
-      </w:r>
-      <w:r>
-        <w:rPr>
-          <w:sz w:val="20"/>
-        </w:rPr>
-        <w:t>map</w:t>
-      </w:r>
-      <w:r>
-        <w:rPr>
-          <w:sz w:val="20"/>
+        <w:t>0 = Location.LocMinDed4BI</w:t>
+      </w:r>
+    </w:p>
+    <w:p>
+      <w:pPr>
+        <w:pStyle w:val="ListParagraph"/>
+        <w:numPr>
+          <w:ilvl w:val="0"/>
+          <w:numId w:val="22"/>
+        </w:numPr>
+        <w:rPr>
+          <w:sz w:val="20"/>
+          <w:highlight w:val="magenta"/>
+        </w:rPr>
+      </w:pPr>
+      <w:r>
+        <w:rPr>
+          <w:sz w:val="20"/>
+          <w:highlight w:val="magenta"/>
+        </w:rPr>
+        <w:t>0 = Location.LocMaxDed4BI</w:t>
+      </w:r>
+    </w:p>
+    <w:p>
+      <w:pPr>
+        <w:rPr>
+          <w:sz w:val="20"/>
+          <w:highlight w:val="magenta"/>
+        </w:rPr>
+      </w:pPr>
+    </w:p>
+    <w:p>
+      <w:pPr>
+        <w:rPr>
+          <w:color w:val="FF0000"/>
+          <w:sz w:val="20"/>
+          <w:highlight w:val="magenta"/>
+        </w:rPr>
+      </w:pPr>
+      <w:proofErr w:type="spellStart"/>
+      <w:r>
+        <w:rPr>
+          <w:color w:val="FF0000"/>
+          <w:sz w:val="20"/>
+          <w:highlight w:val="magenta"/>
+        </w:rPr>
+        <w:t>ElseIf</w:t>
+      </w:r>
+      <w:proofErr w:type="spellEnd"/>
+      <w:r>
+        <w:rPr>
+          <w:color w:val="FF0000"/>
+          <w:sz w:val="20"/>
+          <w:highlight w:val="magenta"/>
         </w:rPr>
         <w:t xml:space="preserve"> </w:t>
       </w:r>
-    </w:p>
-    <w:p>
-      <w:pPr>
-        <w:pStyle w:val="ListParagraph"/>
-        <w:numPr>
-          <w:ilvl w:val="0"/>
-          <w:numId w:val="19"/>
+      <w:proofErr w:type="spellStart"/>
+      <w:r>
+        <w:rPr>
+          <w:color w:val="FF0000"/>
+          <w:sz w:val="20"/>
+          <w:highlight w:val="magenta"/>
+        </w:rPr>
+        <w:t>tLocTerm.DeductibleTypeCode</w:t>
+      </w:r>
+      <w:proofErr w:type="spellEnd"/>
+      <w:r>
+        <w:rPr>
+          <w:color w:val="FF0000"/>
+          <w:sz w:val="20"/>
+          <w:highlight w:val="magenta"/>
+        </w:rPr>
+        <w:t xml:space="preserve"> = ‘MP’ then map</w:t>
+      </w:r>
+    </w:p>
+    <w:p>
+      <w:pPr>
+        <w:pStyle w:val="ListParagraph"/>
+        <w:numPr>
+          <w:ilvl w:val="0"/>
+          <w:numId w:val="28"/>
+        </w:numPr>
+        <w:rPr>
+          <w:sz w:val="20"/>
+          <w:highlight w:val="magenta"/>
+        </w:rPr>
+      </w:pPr>
+      <w:r>
+        <w:rPr>
+          <w:sz w:val="20"/>
+          <w:highlight w:val="magenta"/>
+        </w:rPr>
+        <w:t>tLocTerm.Deductible1 = Location.</w:t>
+      </w:r>
+      <w:r>
+        <w:rPr>
+          <w:sz w:val="20"/>
+          <w:highlight w:val="magenta"/>
+        </w:rPr>
+        <w:t xml:space="preserve"> </w:t>
+      </w:r>
+      <w:r>
+        <w:rPr>
+          <w:sz w:val="20"/>
+          <w:highlight w:val="magenta"/>
+        </w:rPr>
+        <w:t>LocDed1Buildi</w:t>
+      </w:r>
+      <w:r>
+        <w:rPr>
+          <w:sz w:val="20"/>
+          <w:highlight w:val="magenta"/>
+        </w:rPr>
+        <w:t>ng</w:t>
+      </w:r>
+    </w:p>
+    <w:p>
+      <w:pPr>
+        <w:pStyle w:val="ListParagraph"/>
+        <w:numPr>
+          <w:ilvl w:val="0"/>
+          <w:numId w:val="28"/>
+        </w:numPr>
+        <w:rPr>
+          <w:sz w:val="20"/>
+          <w:highlight w:val="magenta"/>
+        </w:rPr>
+      </w:pPr>
+      <w:r>
+        <w:rPr>
+          <w:sz w:val="20"/>
+          <w:highlight w:val="magenta"/>
+        </w:rPr>
+        <w:t>5</w:t>
+      </w:r>
+      <w:r>
+        <w:rPr>
+          <w:sz w:val="20"/>
+          <w:highlight w:val="magenta"/>
+        </w:rPr>
+        <w:t xml:space="preserve"> = Location.LocDedCode</w:t>
+      </w:r>
+      <w:r>
+        <w:rPr>
+          <w:sz w:val="20"/>
+          <w:highlight w:val="magenta"/>
+        </w:rPr>
+        <w:t>1Buildi</w:t>
+      </w:r>
+      <w:r>
+        <w:rPr>
+          <w:sz w:val="20"/>
+          <w:highlight w:val="magenta"/>
+        </w:rPr>
+        <w:t>ng</w:t>
+      </w:r>
+    </w:p>
+    <w:p>
+      <w:pPr>
+        <w:pStyle w:val="ListParagraph"/>
+        <w:numPr>
+          <w:ilvl w:val="0"/>
+          <w:numId w:val="28"/>
+        </w:numPr>
+        <w:rPr>
+          <w:sz w:val="20"/>
+          <w:highlight w:val="magenta"/>
+        </w:rPr>
+      </w:pPr>
+      <w:r>
+        <w:rPr>
+          <w:sz w:val="20"/>
+          <w:highlight w:val="magenta"/>
+        </w:rPr>
+        <w:t>2</w:t>
+      </w:r>
+      <w:r>
+        <w:rPr>
+          <w:sz w:val="20"/>
+          <w:highlight w:val="magenta"/>
+        </w:rPr>
+        <w:t xml:space="preserve"> = Location.LocDedType</w:t>
+      </w:r>
+      <w:r>
+        <w:rPr>
+          <w:sz w:val="20"/>
+          <w:highlight w:val="magenta"/>
+        </w:rPr>
+        <w:t>1Buildi</w:t>
+      </w:r>
+      <w:r>
+        <w:rPr>
+          <w:sz w:val="20"/>
+          <w:highlight w:val="magenta"/>
+        </w:rPr>
+        <w:t>ng</w:t>
+      </w:r>
+    </w:p>
+    <w:p>
+      <w:pPr>
+        <w:pStyle w:val="ListParagraph"/>
+        <w:numPr>
+          <w:ilvl w:val="0"/>
+          <w:numId w:val="28"/>
+        </w:numPr>
+        <w:rPr>
+          <w:sz w:val="20"/>
+          <w:highlight w:val="magenta"/>
+        </w:rPr>
+      </w:pPr>
+      <w:r>
+        <w:rPr>
+          <w:sz w:val="20"/>
+          <w:highlight w:val="magenta"/>
+        </w:rPr>
+        <w:t>0 = Location.LocMinDed</w:t>
+      </w:r>
+      <w:r>
+        <w:rPr>
+          <w:sz w:val="20"/>
+          <w:highlight w:val="magenta"/>
+        </w:rPr>
+        <w:t>1Buildi</w:t>
+      </w:r>
+      <w:r>
+        <w:rPr>
+          <w:sz w:val="20"/>
+          <w:highlight w:val="magenta"/>
+        </w:rPr>
+        <w:t>ng</w:t>
+      </w:r>
+    </w:p>
+    <w:p>
+      <w:pPr>
+        <w:pStyle w:val="ListParagraph"/>
+        <w:numPr>
+          <w:ilvl w:val="0"/>
+          <w:numId w:val="28"/>
+        </w:numPr>
+        <w:rPr>
+          <w:sz w:val="20"/>
+          <w:highlight w:val="magenta"/>
+        </w:rPr>
+      </w:pPr>
+      <w:r>
+        <w:rPr>
+          <w:sz w:val="20"/>
+          <w:highlight w:val="magenta"/>
+        </w:rPr>
+        <w:t>0 = Location.LocMaxDed</w:t>
+      </w:r>
+      <w:r>
+        <w:rPr>
+          <w:sz w:val="20"/>
+          <w:highlight w:val="magenta"/>
+        </w:rPr>
+        <w:t>1Buildi</w:t>
+      </w:r>
+      <w:r>
+        <w:rPr>
+          <w:sz w:val="20"/>
+          <w:highlight w:val="magenta"/>
+        </w:rPr>
+        <w:t>ng</w:t>
+      </w:r>
+    </w:p>
+    <w:p>
+      <w:pPr>
+        <w:pStyle w:val="ListParagraph"/>
+        <w:numPr>
+          <w:ilvl w:val="0"/>
+          <w:numId w:val="28"/>
+        </w:numPr>
+        <w:rPr>
+          <w:sz w:val="20"/>
+          <w:highlight w:val="magenta"/>
+        </w:rPr>
+      </w:pPr>
+      <w:r>
+        <w:rPr>
+          <w:sz w:val="20"/>
+          <w:highlight w:val="magenta"/>
+        </w:rPr>
+        <w:t>0</w:t>
+      </w:r>
+      <w:r>
+        <w:rPr>
+          <w:sz w:val="20"/>
+          <w:highlight w:val="magenta"/>
+        </w:rPr>
+        <w:t xml:space="preserve"> = Location.LocDed2Other</w:t>
+      </w:r>
+    </w:p>
+    <w:p>
+      <w:pPr>
+        <w:pStyle w:val="ListParagraph"/>
+        <w:numPr>
+          <w:ilvl w:val="0"/>
+          <w:numId w:val="28"/>
+        </w:numPr>
+        <w:rPr>
+          <w:sz w:val="20"/>
+          <w:highlight w:val="magenta"/>
+        </w:rPr>
+      </w:pPr>
+      <w:r>
+        <w:rPr>
+          <w:sz w:val="20"/>
+          <w:highlight w:val="magenta"/>
+        </w:rPr>
+        <w:t>0 = Location.LocDedCode2Other</w:t>
+      </w:r>
+    </w:p>
+    <w:p>
+      <w:pPr>
+        <w:pStyle w:val="ListParagraph"/>
+        <w:numPr>
+          <w:ilvl w:val="0"/>
+          <w:numId w:val="28"/>
+        </w:numPr>
+        <w:rPr>
+          <w:sz w:val="20"/>
+          <w:highlight w:val="magenta"/>
+        </w:rPr>
+      </w:pPr>
+      <w:r>
+        <w:rPr>
+          <w:sz w:val="20"/>
+          <w:highlight w:val="magenta"/>
+        </w:rPr>
+        <w:t>0</w:t>
+      </w:r>
+      <w:r>
+        <w:rPr>
+          <w:sz w:val="20"/>
+          <w:highlight w:val="magenta"/>
+        </w:rPr>
+        <w:t xml:space="preserve"> = Location.LocDeductType2Other</w:t>
+      </w:r>
+    </w:p>
+    <w:p>
+      <w:pPr>
+        <w:pStyle w:val="ListParagraph"/>
+        <w:numPr>
+          <w:ilvl w:val="0"/>
+          <w:numId w:val="28"/>
+        </w:numPr>
+        <w:rPr>
+          <w:sz w:val="20"/>
+          <w:highlight w:val="magenta"/>
+        </w:rPr>
+      </w:pPr>
+      <w:r>
+        <w:rPr>
+          <w:sz w:val="20"/>
+          <w:highlight w:val="magenta"/>
+        </w:rPr>
+        <w:t>0 = Location.LocMinDed2Other</w:t>
+      </w:r>
+    </w:p>
+    <w:p>
+      <w:pPr>
+        <w:pStyle w:val="ListParagraph"/>
+        <w:numPr>
+          <w:ilvl w:val="0"/>
+          <w:numId w:val="28"/>
+        </w:numPr>
+        <w:rPr>
+          <w:sz w:val="20"/>
+          <w:highlight w:val="magenta"/>
+        </w:rPr>
+      </w:pPr>
+      <w:r>
+        <w:rPr>
+          <w:sz w:val="20"/>
+          <w:highlight w:val="magenta"/>
+        </w:rPr>
+        <w:t>0 = Location.LocMaxDed2Other</w:t>
+      </w:r>
+    </w:p>
+    <w:p>
+      <w:pPr>
+        <w:pStyle w:val="ListParagraph"/>
+        <w:numPr>
+          <w:ilvl w:val="0"/>
+          <w:numId w:val="28"/>
+        </w:numPr>
+        <w:rPr>
+          <w:sz w:val="20"/>
+          <w:highlight w:val="magenta"/>
+        </w:rPr>
+      </w:pPr>
+      <w:r>
+        <w:rPr>
+          <w:sz w:val="20"/>
+          <w:highlight w:val="magenta"/>
+        </w:rPr>
+        <w:t>0</w:t>
+      </w:r>
+      <w:r>
+        <w:rPr>
+          <w:sz w:val="20"/>
+          <w:highlight w:val="magenta"/>
+        </w:rPr>
+        <w:t xml:space="preserve"> = Location.LocDed3Content</w:t>
+      </w:r>
+    </w:p>
+    <w:p>
+      <w:pPr>
+        <w:pStyle w:val="ListParagraph"/>
+        <w:numPr>
+          <w:ilvl w:val="0"/>
+          <w:numId w:val="28"/>
+        </w:numPr>
+        <w:rPr>
+          <w:sz w:val="20"/>
+          <w:highlight w:val="magenta"/>
+        </w:rPr>
+      </w:pPr>
+      <w:r>
+        <w:rPr>
+          <w:sz w:val="20"/>
+          <w:highlight w:val="magenta"/>
+        </w:rPr>
+        <w:t>0 = Location.LocDedCode3Content</w:t>
+      </w:r>
+    </w:p>
+    <w:p>
+      <w:pPr>
+        <w:pStyle w:val="ListParagraph"/>
+        <w:numPr>
+          <w:ilvl w:val="0"/>
+          <w:numId w:val="28"/>
+        </w:numPr>
+        <w:rPr>
+          <w:sz w:val="20"/>
+          <w:highlight w:val="magenta"/>
+        </w:rPr>
+      </w:pPr>
+      <w:r>
+        <w:rPr>
+          <w:sz w:val="20"/>
+          <w:highlight w:val="magenta"/>
+        </w:rPr>
+        <w:t>0</w:t>
+      </w:r>
+      <w:r>
+        <w:rPr>
+          <w:sz w:val="20"/>
+          <w:highlight w:val="magenta"/>
+        </w:rPr>
+        <w:t xml:space="preserve"> = Location.LocDeductType3Content</w:t>
+      </w:r>
+    </w:p>
+    <w:p>
+      <w:pPr>
+        <w:pStyle w:val="ListParagraph"/>
+        <w:numPr>
+          <w:ilvl w:val="0"/>
+          <w:numId w:val="28"/>
+        </w:numPr>
+        <w:rPr>
+          <w:sz w:val="20"/>
+          <w:highlight w:val="magenta"/>
+        </w:rPr>
+      </w:pPr>
+      <w:r>
+        <w:rPr>
+          <w:sz w:val="20"/>
+          <w:highlight w:val="magenta"/>
+        </w:rPr>
+        <w:t>0 = Location.LocMinDed3Content</w:t>
+      </w:r>
+    </w:p>
+    <w:p>
+      <w:pPr>
+        <w:pStyle w:val="ListParagraph"/>
+        <w:numPr>
+          <w:ilvl w:val="0"/>
+          <w:numId w:val="28"/>
+        </w:numPr>
+        <w:rPr>
+          <w:sz w:val="20"/>
+          <w:highlight w:val="magenta"/>
+        </w:rPr>
+      </w:pPr>
+      <w:r>
+        <w:rPr>
+          <w:sz w:val="20"/>
+          <w:highlight w:val="magenta"/>
+        </w:rPr>
+        <w:t>0 = Location.LocMaxDed3Content</w:t>
+      </w:r>
+    </w:p>
+    <w:p>
+      <w:pPr>
+        <w:pStyle w:val="ListParagraph"/>
+        <w:numPr>
+          <w:ilvl w:val="0"/>
+          <w:numId w:val="28"/>
+        </w:numPr>
+        <w:rPr>
+          <w:sz w:val="20"/>
+          <w:highlight w:val="magenta"/>
+        </w:rPr>
+      </w:pPr>
+      <w:r>
+        <w:rPr>
+          <w:sz w:val="20"/>
+          <w:highlight w:val="magenta"/>
+        </w:rPr>
+        <w:t>0</w:t>
+      </w:r>
+      <w:r>
+        <w:rPr>
+          <w:sz w:val="20"/>
+          <w:highlight w:val="magenta"/>
+        </w:rPr>
+        <w:t xml:space="preserve"> = Location.LocDed4BI</w:t>
+      </w:r>
+    </w:p>
+    <w:p>
+      <w:pPr>
+        <w:pStyle w:val="ListParagraph"/>
+        <w:numPr>
+          <w:ilvl w:val="0"/>
+          <w:numId w:val="28"/>
+        </w:numPr>
+        <w:rPr>
+          <w:sz w:val="20"/>
+          <w:highlight w:val="magenta"/>
+        </w:rPr>
+      </w:pPr>
+      <w:r>
+        <w:rPr>
+          <w:sz w:val="20"/>
+          <w:highlight w:val="magenta"/>
+        </w:rPr>
+        <w:t>0 = Location.LocDedCode4BI</w:t>
+      </w:r>
+    </w:p>
+    <w:p>
+      <w:pPr>
+        <w:pStyle w:val="ListParagraph"/>
+        <w:numPr>
+          <w:ilvl w:val="0"/>
+          <w:numId w:val="28"/>
+        </w:numPr>
+        <w:rPr>
+          <w:sz w:val="20"/>
+          <w:highlight w:val="magenta"/>
+        </w:rPr>
+      </w:pPr>
+      <w:r>
+        <w:rPr>
+          <w:sz w:val="20"/>
+          <w:highlight w:val="magenta"/>
+        </w:rPr>
+        <w:t>0</w:t>
+      </w:r>
+      <w:r>
+        <w:rPr>
+          <w:sz w:val="20"/>
+          <w:highlight w:val="magenta"/>
+        </w:rPr>
+        <w:t xml:space="preserve"> = Location.LocDeductType4BI</w:t>
+      </w:r>
+    </w:p>
+    <w:p>
+      <w:pPr>
+        <w:pStyle w:val="ListParagraph"/>
+        <w:numPr>
+          <w:ilvl w:val="0"/>
+          <w:numId w:val="28"/>
+        </w:numPr>
+        <w:rPr>
+          <w:sz w:val="20"/>
+          <w:highlight w:val="magenta"/>
+        </w:rPr>
+      </w:pPr>
+      <w:r>
+        <w:rPr>
+          <w:sz w:val="20"/>
+          <w:highlight w:val="magenta"/>
+        </w:rPr>
+        <w:t>0 = Location.LocMinDed4BI</w:t>
+      </w:r>
+    </w:p>
+    <w:p>
+      <w:pPr>
+        <w:pStyle w:val="ListParagraph"/>
+        <w:numPr>
+          <w:ilvl w:val="0"/>
+          <w:numId w:val="28"/>
+        </w:numPr>
+        <w:rPr>
+          <w:sz w:val="20"/>
+          <w:highlight w:val="magenta"/>
+        </w:rPr>
+      </w:pPr>
+      <w:r>
+        <w:rPr>
+          <w:sz w:val="20"/>
+          <w:highlight w:val="magenta"/>
+        </w:rPr>
+        <w:t>0 = Location.LocMaxDed4BI</w:t>
+      </w:r>
+    </w:p>
+    <w:p>
+      <w:pPr>
+        <w:pStyle w:val="ListParagraph"/>
+        <w:ind w:left="2880"/>
+        <w:rPr>
+          <w:sz w:val="20"/>
+          <w:highlight w:val="magenta"/>
+        </w:rPr>
+      </w:pPr>
+    </w:p>
+    <w:p>
+      <w:pPr>
+        <w:rPr>
+          <w:color w:val="FF0000"/>
+          <w:sz w:val="20"/>
+        </w:rPr>
+      </w:pPr>
+    </w:p>
+    <w:p>
+      <w:pPr>
+        <w:rPr>
+          <w:color w:val="FF0000"/>
+          <w:sz w:val="20"/>
+        </w:rPr>
+      </w:pPr>
+      <w:proofErr w:type="spellStart"/>
+      <w:r>
+        <w:rPr>
+          <w:color w:val="FF0000"/>
+          <w:sz w:val="20"/>
+        </w:rPr>
+        <w:t>ElseIf</w:t>
+      </w:r>
+      <w:proofErr w:type="spellEnd"/>
+      <w:r>
+        <w:rPr>
+          <w:color w:val="FF0000"/>
+          <w:sz w:val="20"/>
+        </w:rPr>
+        <w:t xml:space="preserve"> </w:t>
+      </w:r>
+      <w:proofErr w:type="spellStart"/>
+      <w:r>
+        <w:rPr>
+          <w:color w:val="FF0000"/>
+          <w:sz w:val="20"/>
+        </w:rPr>
+        <w:t>tLocTerm.DeductibleTypeCode</w:t>
+      </w:r>
+      <w:proofErr w:type="spellEnd"/>
+      <w:r>
+        <w:rPr>
+          <w:color w:val="FF0000"/>
+          <w:sz w:val="20"/>
+        </w:rPr>
+        <w:t xml:space="preserve"> = ‘</w:t>
+      </w:r>
+      <w:r>
+        <w:rPr>
+          <w:color w:val="FF0000"/>
+          <w:sz w:val="20"/>
+        </w:rPr>
+        <w:t>M</w:t>
+      </w:r>
+      <w:r>
+        <w:rPr>
+          <w:color w:val="FF0000"/>
+          <w:sz w:val="20"/>
+        </w:rPr>
+        <w:t>L’ then map</w:t>
+      </w:r>
+    </w:p>
+    <w:p>
+      <w:pPr>
+        <w:rPr>
+          <w:sz w:val="20"/>
+          <w:highlight w:val="cyan"/>
+        </w:rPr>
+      </w:pPr>
+      <w:r>
+        <w:rPr>
+          <w:sz w:val="20"/>
+          <w:highlight w:val="cyan"/>
+        </w:rPr>
+        <w:t>AK: Is only PD deductible %?</w:t>
+      </w:r>
+    </w:p>
+    <w:p>
+      <w:pPr>
+        <w:rPr>
+          <w:sz w:val="20"/>
+          <w:highlight w:val="green"/>
+        </w:rPr>
+      </w:pPr>
+      <w:r>
+        <w:rPr>
+          <w:sz w:val="20"/>
+          <w:highlight w:val="green"/>
+        </w:rPr>
+        <w:t>SB: 2 PD deductible values are used for analysis</w:t>
+      </w:r>
+      <w:r>
+        <w:rPr>
+          <w:sz w:val="20"/>
+          <w:highlight w:val="green"/>
+        </w:rPr>
+        <w:t xml:space="preserve"> (one % of Loss and another Amount)</w:t>
+      </w:r>
+      <w:r>
+        <w:rPr>
+          <w:sz w:val="20"/>
+          <w:highlight w:val="green"/>
+        </w:rPr>
+        <w:t xml:space="preserve">. In </w:t>
+      </w:r>
+      <w:r>
+        <w:rPr>
+          <w:sz w:val="20"/>
+          <w:highlight w:val="green"/>
+        </w:rPr>
+        <w:t>addition,</w:t>
+      </w:r>
+      <w:r>
+        <w:rPr>
+          <w:sz w:val="20"/>
+          <w:highlight w:val="green"/>
+        </w:rPr>
+        <w:t xml:space="preserve"> a BI deductible also used</w:t>
+      </w:r>
+      <w:r>
+        <w:rPr>
+          <w:sz w:val="20"/>
+          <w:highlight w:val="green"/>
+        </w:rPr>
+        <w:t xml:space="preserve"> </w:t>
+      </w:r>
+      <w:r>
+        <w:rPr>
+          <w:sz w:val="20"/>
+          <w:highlight w:val="darkCyan"/>
+        </w:rPr>
+        <w:t>(Deductible1 Requires a value of 0 or greater than 1 if the deductible type is Max of Deductible Amount or Percent Loss (ML); Deductible2 Requires a value of 0 or less than 1 if the deductible type is (ML))</w:t>
+      </w:r>
+    </w:p>
+    <w:p>
+      <w:pPr>
+        <w:pStyle w:val="ListParagraph"/>
+        <w:numPr>
+          <w:ilvl w:val="0"/>
+          <w:numId w:val="24"/>
+        </w:numPr>
+        <w:rPr>
+          <w:sz w:val="20"/>
+        </w:rPr>
+      </w:pPr>
+      <w:r>
+        <w:rPr>
+          <w:sz w:val="20"/>
+        </w:rPr>
+        <w:t>tLocTerm.Deductible</w:t>
+      </w:r>
+      <w:r>
+        <w:rPr>
+          <w:sz w:val="20"/>
+        </w:rPr>
+        <w:t xml:space="preserve">2 </w:t>
+      </w:r>
+      <w:r>
+        <w:rPr>
+          <w:sz w:val="20"/>
+        </w:rPr>
+        <w:t>= Location.LocDed5PD</w:t>
+      </w:r>
+    </w:p>
+    <w:p>
+      <w:pPr>
+        <w:pStyle w:val="ListParagraph"/>
+        <w:numPr>
+          <w:ilvl w:val="0"/>
+          <w:numId w:val="24"/>
+        </w:numPr>
+        <w:rPr>
+          <w:sz w:val="20"/>
+        </w:rPr>
+      </w:pPr>
+      <w:r>
+        <w:rPr>
+          <w:sz w:val="20"/>
+        </w:rPr>
+        <w:t>0 = Location.LocDedCode5PD</w:t>
+      </w:r>
+    </w:p>
+    <w:p>
+      <w:pPr>
+        <w:pStyle w:val="ListParagraph"/>
+        <w:numPr>
+          <w:ilvl w:val="0"/>
+          <w:numId w:val="24"/>
+        </w:numPr>
+        <w:rPr>
+          <w:sz w:val="20"/>
+        </w:rPr>
+      </w:pPr>
+      <w:r>
+        <w:rPr>
+          <w:sz w:val="20"/>
+        </w:rPr>
+        <w:t>1 = Location.LocDedType5PD</w:t>
+      </w:r>
+    </w:p>
+    <w:p>
+      <w:pPr>
+        <w:pStyle w:val="ListParagraph"/>
+        <w:numPr>
+          <w:ilvl w:val="0"/>
+          <w:numId w:val="24"/>
+        </w:numPr>
+        <w:rPr>
+          <w:sz w:val="20"/>
+        </w:rPr>
+      </w:pPr>
+      <w:r>
+        <w:rPr>
+          <w:sz w:val="20"/>
+        </w:rPr>
+        <w:t>0 = Location.LocMinDed5PD</w:t>
+      </w:r>
+    </w:p>
+    <w:p>
+      <w:pPr>
+        <w:pStyle w:val="ListParagraph"/>
+        <w:numPr>
+          <w:ilvl w:val="0"/>
+          <w:numId w:val="24"/>
+        </w:numPr>
+        <w:rPr>
+          <w:sz w:val="20"/>
+        </w:rPr>
+      </w:pPr>
+      <w:r>
+        <w:rPr>
+          <w:sz w:val="20"/>
+        </w:rPr>
+        <w:t>tLocTerm.Deductibl</w:t>
+      </w:r>
+      <w:r>
+        <w:rPr>
+          <w:sz w:val="20"/>
+        </w:rPr>
+        <w:t>e1</w:t>
+      </w:r>
+      <w:r>
+        <w:rPr>
+          <w:sz w:val="20"/>
+        </w:rPr>
+        <w:t xml:space="preserve"> = Location.Loc</w:t>
+      </w:r>
+      <w:r>
+        <w:rPr>
+          <w:sz w:val="20"/>
+          <w:highlight w:val="darkCyan"/>
+        </w:rPr>
+        <w:t>Min</w:t>
+      </w:r>
+      <w:r>
+        <w:rPr>
+          <w:sz w:val="20"/>
+        </w:rPr>
+        <w:t>Ded5PD</w:t>
+      </w:r>
+    </w:p>
+    <w:p>
+      <w:pPr>
+        <w:pStyle w:val="ListParagraph"/>
+        <w:numPr>
+          <w:ilvl w:val="0"/>
+          <w:numId w:val="24"/>
+        </w:numPr>
+        <w:rPr>
+          <w:sz w:val="20"/>
+        </w:rPr>
+      </w:pPr>
+      <w:r>
+        <w:rPr>
+          <w:sz w:val="20"/>
+        </w:rPr>
+        <w:t>tLocTerm.Deductible4 = Location.LocDed4BI</w:t>
+      </w:r>
+    </w:p>
+    <w:p>
+      <w:pPr>
+        <w:pStyle w:val="ListParagraph"/>
+        <w:numPr>
+          <w:ilvl w:val="0"/>
+          <w:numId w:val="24"/>
+        </w:numPr>
+        <w:rPr>
+          <w:sz w:val="20"/>
+        </w:rPr>
+      </w:pPr>
+      <w:r>
+        <w:rPr>
+          <w:sz w:val="20"/>
+        </w:rPr>
+        <w:t>0 = Location.LocDedCode4BI</w:t>
+      </w:r>
+    </w:p>
+    <w:p>
+      <w:pPr>
+        <w:pStyle w:val="ListParagraph"/>
+        <w:numPr>
+          <w:ilvl w:val="0"/>
+          <w:numId w:val="24"/>
+        </w:numPr>
+        <w:rPr>
+          <w:sz w:val="20"/>
+        </w:rPr>
+      </w:pPr>
+      <w:r>
+        <w:rPr>
+          <w:sz w:val="20"/>
+        </w:rPr>
+        <w:t>0 = Location.LocDedType4BI</w:t>
+      </w:r>
+    </w:p>
+    <w:p>
+      <w:pPr>
+        <w:pStyle w:val="ListParagraph"/>
+        <w:numPr>
+          <w:ilvl w:val="0"/>
+          <w:numId w:val="24"/>
+        </w:numPr>
+        <w:rPr>
+          <w:sz w:val="20"/>
+        </w:rPr>
+      </w:pPr>
+      <w:r>
+        <w:rPr>
+          <w:sz w:val="20"/>
+        </w:rPr>
+        <w:t>0 = Location.LocMinDed4BI</w:t>
+      </w:r>
+    </w:p>
+    <w:p>
+      <w:pPr>
+        <w:rPr>
+          <w:color w:val="FF0000"/>
+          <w:sz w:val="20"/>
+        </w:rPr>
+      </w:pPr>
+    </w:p>
+    <w:p>
+      <w:pPr>
+        <w:rPr>
+          <w:color w:val="FF0000"/>
+          <w:sz w:val="20"/>
+        </w:rPr>
+      </w:pPr>
+      <w:bookmarkStart w:id="2" w:name="_GoBack"/>
+      <w:bookmarkEnd w:id="2"/>
+    </w:p>
+    <w:p>
+      <w:pPr>
+        <w:rPr>
+          <w:color w:val="FF0000"/>
+          <w:sz w:val="20"/>
+        </w:rPr>
+      </w:pPr>
+      <w:proofErr w:type="spellStart"/>
+      <w:r>
+        <w:rPr>
+          <w:color w:val="FF0000"/>
+          <w:sz w:val="20"/>
+        </w:rPr>
+        <w:lastRenderedPageBreak/>
+        <w:t>ElseIf</w:t>
+      </w:r>
+      <w:proofErr w:type="spellEnd"/>
+      <w:r>
+        <w:rPr>
+          <w:color w:val="FF0000"/>
+          <w:sz w:val="20"/>
+        </w:rPr>
+        <w:t xml:space="preserve"> </w:t>
+      </w:r>
+      <w:proofErr w:type="spellStart"/>
+      <w:r>
+        <w:rPr>
+          <w:color w:val="FF0000"/>
+          <w:sz w:val="20"/>
+        </w:rPr>
+        <w:t>tLocTerm.DeductibleTypeCode</w:t>
+      </w:r>
+      <w:proofErr w:type="spellEnd"/>
+      <w:r>
+        <w:rPr>
+          <w:color w:val="FF0000"/>
+          <w:sz w:val="20"/>
+        </w:rPr>
+        <w:t xml:space="preserve"> = ‘AA’ then map </w:t>
+      </w:r>
+    </w:p>
+    <w:p>
+      <w:pPr>
+        <w:rPr>
+          <w:sz w:val="20"/>
+          <w:highlight w:val="cyan"/>
+        </w:rPr>
+      </w:pPr>
+      <w:r>
+        <w:rPr>
+          <w:sz w:val="20"/>
+          <w:highlight w:val="cyan"/>
+        </w:rPr>
+        <w:t xml:space="preserve">AK: What does AA mean? Annual aggregate? If so, need to map </w:t>
+      </w:r>
+      <w:proofErr w:type="spellStart"/>
+      <w:r>
+        <w:rPr>
+          <w:sz w:val="20"/>
+          <w:highlight w:val="cyan"/>
+        </w:rPr>
+        <w:t>DedCodes</w:t>
+      </w:r>
+      <w:proofErr w:type="spellEnd"/>
+      <w:r>
+        <w:rPr>
+          <w:sz w:val="20"/>
+          <w:highlight w:val="cyan"/>
+        </w:rPr>
+        <w:t xml:space="preserve"> to 1</w:t>
+      </w:r>
+    </w:p>
+    <w:p>
+      <w:pPr>
+        <w:rPr>
+          <w:sz w:val="20"/>
+        </w:rPr>
+      </w:pPr>
+      <w:r>
+        <w:rPr>
+          <w:sz w:val="20"/>
+          <w:highlight w:val="green"/>
+        </w:rPr>
+        <w:t xml:space="preserve">SB: Typo. Already </w:t>
+      </w:r>
+      <w:r>
+        <w:rPr>
+          <w:sz w:val="20"/>
+          <w:highlight w:val="green"/>
+        </w:rPr>
+        <w:t>reflects</w:t>
+      </w:r>
+      <w:r>
+        <w:rPr>
+          <w:sz w:val="20"/>
+          <w:highlight w:val="green"/>
+        </w:rPr>
+        <w:t xml:space="preserve"> in cod</w:t>
+      </w:r>
+      <w:r>
+        <w:rPr>
+          <w:sz w:val="20"/>
+          <w:highlight w:val="green"/>
+        </w:rPr>
+        <w:t>ing</w:t>
+      </w:r>
+    </w:p>
+    <w:p>
+      <w:pPr>
+        <w:pStyle w:val="ListParagraph"/>
+        <w:numPr>
+          <w:ilvl w:val="0"/>
+          <w:numId w:val="27"/>
         </w:numPr>
         <w:rPr>
           <w:sz w:val="20"/>
@@ -2181,32 +4194,98 @@
         <w:rPr>
           <w:sz w:val="20"/>
         </w:rPr>
-        <w:t xml:space="preserve">+ </w:t>
-      </w:r>
-      <w:r>
-        <w:rPr>
-          <w:sz w:val="20"/>
-        </w:rPr>
-        <w:t>tLocTerm.Deductible2</w:t>
-      </w:r>
-      <w:r>
-        <w:rPr>
-          <w:sz w:val="20"/>
-        </w:rPr>
-        <w:t xml:space="preserve">+ </w:t>
-      </w:r>
-      <w:r>
-        <w:rPr>
-          <w:sz w:val="20"/>
-        </w:rPr>
-        <w:t>tLocTerm.Deductible3</w:t>
-      </w:r>
-      <w:r>
-        <w:rPr>
-          <w:sz w:val="20"/>
-        </w:rPr>
-        <w:t xml:space="preserve">+ </w:t>
-      </w:r>
+        <w:t xml:space="preserve"> = Location.LocDed5PD</w:t>
+      </w:r>
+    </w:p>
+    <w:p>
+      <w:pPr>
+        <w:pStyle w:val="ListParagraph"/>
+        <w:numPr>
+          <w:ilvl w:val="0"/>
+          <w:numId w:val="27"/>
+        </w:numPr>
+        <w:rPr>
+          <w:sz w:val="20"/>
+        </w:rPr>
+      </w:pPr>
+      <w:r>
+        <w:rPr>
+          <w:sz w:val="20"/>
+        </w:rPr>
+        <w:t>1</w:t>
+      </w:r>
+      <w:r>
+        <w:rPr>
+          <w:sz w:val="20"/>
+        </w:rPr>
+        <w:t xml:space="preserve"> = Location.LocDedCode5PD</w:t>
+      </w:r>
+    </w:p>
+    <w:p>
+      <w:pPr>
+        <w:pStyle w:val="ListParagraph"/>
+        <w:numPr>
+          <w:ilvl w:val="0"/>
+          <w:numId w:val="27"/>
+        </w:numPr>
+        <w:rPr>
+          <w:sz w:val="20"/>
+        </w:rPr>
+      </w:pPr>
+      <w:r>
+        <w:rPr>
+          <w:sz w:val="20"/>
+        </w:rPr>
+        <w:t>0 = Location.LocDedType5PD</w:t>
+      </w:r>
+    </w:p>
+    <w:p>
+      <w:pPr>
+        <w:pStyle w:val="ListParagraph"/>
+        <w:numPr>
+          <w:ilvl w:val="0"/>
+          <w:numId w:val="27"/>
+        </w:numPr>
+        <w:rPr>
+          <w:sz w:val="20"/>
+        </w:rPr>
+      </w:pPr>
+      <w:r>
+        <w:rPr>
+          <w:sz w:val="20"/>
+        </w:rPr>
+        <w:t>0 = Location.LocMinDed5PD</w:t>
+      </w:r>
+    </w:p>
+    <w:p>
+      <w:pPr>
+        <w:pStyle w:val="ListParagraph"/>
+        <w:numPr>
+          <w:ilvl w:val="0"/>
+          <w:numId w:val="27"/>
+        </w:numPr>
+        <w:rPr>
+          <w:sz w:val="20"/>
+        </w:rPr>
+      </w:pPr>
+      <w:r>
+        <w:rPr>
+          <w:sz w:val="20"/>
+        </w:rPr>
+        <w:t>0 = Location.LocMaxDed5PD</w:t>
+      </w:r>
+    </w:p>
+    <w:p>
+      <w:pPr>
+        <w:pStyle w:val="ListParagraph"/>
+        <w:numPr>
+          <w:ilvl w:val="0"/>
+          <w:numId w:val="27"/>
+        </w:numPr>
+        <w:rPr>
+          <w:sz w:val="20"/>
+        </w:rPr>
+      </w:pPr>
       <w:r>
         <w:rPr>
           <w:sz w:val="20"/>
@@ -2217,1309 +4296,6 @@
         <w:rPr>
           <w:sz w:val="20"/>
         </w:rPr>
-        <w:t xml:space="preserve"> = Location.LocDed6All</w:t>
-      </w:r>
-    </w:p>
-    <w:p>
-      <w:pPr>
-        <w:pStyle w:val="ListParagraph"/>
-        <w:numPr>
-          <w:ilvl w:val="0"/>
-          <w:numId w:val="19"/>
-        </w:numPr>
-        <w:rPr>
-          <w:sz w:val="20"/>
-        </w:rPr>
-      </w:pPr>
-      <w:r>
-        <w:rPr>
-          <w:sz w:val="20"/>
-        </w:rPr>
-        <w:t>0 = Location.LocDedCode6All</w:t>
-      </w:r>
-    </w:p>
-    <w:p>
-      <w:pPr>
-        <w:pStyle w:val="ListParagraph"/>
-        <w:numPr>
-          <w:ilvl w:val="0"/>
-          <w:numId w:val="19"/>
-        </w:numPr>
-        <w:rPr>
-          <w:sz w:val="20"/>
-        </w:rPr>
-      </w:pPr>
-      <w:r>
-        <w:rPr>
-          <w:sz w:val="20"/>
-        </w:rPr>
-        <w:t>0 = Location.LocDedType6All</w:t>
-      </w:r>
-    </w:p>
-    <w:p>
-      <w:pPr>
-        <w:pStyle w:val="ListParagraph"/>
-        <w:numPr>
-          <w:ilvl w:val="0"/>
-          <w:numId w:val="19"/>
-        </w:numPr>
-        <w:rPr>
-          <w:sz w:val="20"/>
-        </w:rPr>
-      </w:pPr>
-      <w:r>
-        <w:rPr>
-          <w:sz w:val="20"/>
-        </w:rPr>
-        <w:t>0 = Location.LocMinDed6All</w:t>
-      </w:r>
-    </w:p>
-    <w:p>
-      <w:pPr>
-        <w:pStyle w:val="ListParagraph"/>
-        <w:numPr>
-          <w:ilvl w:val="0"/>
-          <w:numId w:val="19"/>
-        </w:numPr>
-        <w:rPr>
-          <w:sz w:val="20"/>
-        </w:rPr>
-      </w:pPr>
-      <w:r>
-        <w:rPr>
-          <w:sz w:val="20"/>
-        </w:rPr>
-        <w:t>0 = Location.LocMaxDed6All</w:t>
-      </w:r>
-    </w:p>
-    <w:p>
-      <w:pPr>
-        <w:rPr>
-          <w:sz w:val="20"/>
-        </w:rPr>
-      </w:pPr>
-      <w:proofErr w:type="spellStart"/>
-      <w:r>
-        <w:rPr>
-          <w:sz w:val="20"/>
-        </w:rPr>
-        <w:t>ElseIf</w:t>
-      </w:r>
-      <w:proofErr w:type="spellEnd"/>
-      <w:r>
-        <w:rPr>
-          <w:sz w:val="20"/>
-        </w:rPr>
-        <w:t xml:space="preserve"> </w:t>
-      </w:r>
-      <w:proofErr w:type="spellStart"/>
-      <w:r>
-        <w:rPr>
-          <w:sz w:val="20"/>
-        </w:rPr>
-        <w:t>tLocTerm.DeductibleTypeCode</w:t>
-      </w:r>
-      <w:proofErr w:type="spellEnd"/>
-      <w:r>
-        <w:rPr>
-          <w:sz w:val="20"/>
-        </w:rPr>
-        <w:t xml:space="preserve"> = ‘FR’ </w:t>
-      </w:r>
-      <w:r>
-        <w:rPr>
-          <w:sz w:val="20"/>
-        </w:rPr>
-        <w:t>then map</w:t>
-      </w:r>
-    </w:p>
-    <w:p>
-      <w:pPr>
-        <w:rPr>
-          <w:sz w:val="20"/>
-          <w:highlight w:val="cyan"/>
-        </w:rPr>
-      </w:pPr>
-      <w:r>
-        <w:rPr>
-          <w:sz w:val="20"/>
-          <w:highlight w:val="cyan"/>
-        </w:rPr>
-        <w:t xml:space="preserve">AK: What is the reason behind summing individual deductibles into 6All </w:t>
-      </w:r>
-      <w:proofErr w:type="spellStart"/>
-      <w:r>
-        <w:rPr>
-          <w:sz w:val="20"/>
-          <w:highlight w:val="cyan"/>
-        </w:rPr>
-        <w:t>ded</w:t>
-      </w:r>
-      <w:proofErr w:type="spellEnd"/>
-      <w:r>
-        <w:rPr>
-          <w:sz w:val="20"/>
-          <w:highlight w:val="cyan"/>
-        </w:rPr>
-        <w:t xml:space="preserve"> in OED?</w:t>
-      </w:r>
-      <w:r>
-        <w:rPr>
-          <w:sz w:val="20"/>
-          <w:highlight w:val="cyan"/>
-        </w:rPr>
-        <w:t xml:space="preserve"> </w:t>
-      </w:r>
-    </w:p>
-    <w:p>
-      <w:pPr>
-        <w:rPr>
-          <w:sz w:val="20"/>
-        </w:rPr>
-      </w:pPr>
-      <w:r>
-        <w:rPr>
-          <w:sz w:val="20"/>
-          <w:highlight w:val="green"/>
-        </w:rPr>
-        <w:t xml:space="preserve">SB: AIR’s documentation indicates a chance for clients to give values on Coverage A or B or C or D field. </w:t>
-      </w:r>
-      <w:r>
-        <w:rPr>
-          <w:sz w:val="20"/>
-          <w:highlight w:val="green"/>
-        </w:rPr>
-        <w:t>So,</w:t>
-      </w:r>
-      <w:r>
-        <w:rPr>
-          <w:sz w:val="20"/>
-          <w:highlight w:val="green"/>
-        </w:rPr>
-        <w:t xml:space="preserve"> to be safe coded a sum of all</w:t>
-      </w:r>
-    </w:p>
-    <w:p>
-      <w:pPr>
-        <w:pStyle w:val="ListParagraph"/>
-        <w:numPr>
-          <w:ilvl w:val="0"/>
-          <w:numId w:val="21"/>
-        </w:numPr>
-        <w:rPr>
-          <w:sz w:val="20"/>
-        </w:rPr>
-      </w:pPr>
-      <w:r>
-        <w:rPr>
-          <w:sz w:val="20"/>
-        </w:rPr>
-        <w:t>tLocTerm.Deductible1</w:t>
-      </w:r>
-      <w:r>
-        <w:rPr>
-          <w:sz w:val="20"/>
-        </w:rPr>
-        <w:t xml:space="preserve">+ </w:t>
-      </w:r>
-      <w:r>
-        <w:rPr>
-          <w:sz w:val="20"/>
-        </w:rPr>
-        <w:t>tLocTerm.Deductible2</w:t>
-      </w:r>
-      <w:r>
-        <w:rPr>
-          <w:sz w:val="20"/>
-        </w:rPr>
-        <w:t xml:space="preserve">+ </w:t>
-      </w:r>
-      <w:r>
-        <w:rPr>
-          <w:sz w:val="20"/>
-        </w:rPr>
-        <w:t>tLocTerm.Deductible3</w:t>
-      </w:r>
-      <w:r>
-        <w:rPr>
-          <w:sz w:val="20"/>
-        </w:rPr>
-        <w:t xml:space="preserve">+ </w:t>
-      </w:r>
-      <w:r>
-        <w:rPr>
-          <w:sz w:val="20"/>
-        </w:rPr>
-        <w:t>tLocTerm.Deductible4</w:t>
-      </w:r>
-      <w:r>
-        <w:rPr>
-          <w:sz w:val="20"/>
-        </w:rPr>
-        <w:t xml:space="preserve"> = Location.LocDed6All</w:t>
-      </w:r>
-    </w:p>
-    <w:p>
-      <w:pPr>
-        <w:pStyle w:val="ListParagraph"/>
-        <w:numPr>
-          <w:ilvl w:val="0"/>
-          <w:numId w:val="21"/>
-        </w:numPr>
-        <w:rPr>
-          <w:sz w:val="20"/>
-        </w:rPr>
-      </w:pPr>
-      <w:r>
-        <w:rPr>
-          <w:sz w:val="20"/>
-        </w:rPr>
-        <w:t>2 = Location.LocDedCode6All</w:t>
-      </w:r>
-    </w:p>
-    <w:p>
-      <w:pPr>
-        <w:pStyle w:val="ListParagraph"/>
-        <w:numPr>
-          <w:ilvl w:val="0"/>
-          <w:numId w:val="21"/>
-        </w:numPr>
-        <w:rPr>
-          <w:sz w:val="20"/>
-        </w:rPr>
-      </w:pPr>
-      <w:r>
-        <w:rPr>
-          <w:sz w:val="20"/>
-        </w:rPr>
-        <w:t>0 = Location.LocDedType6All</w:t>
-      </w:r>
-    </w:p>
-    <w:p>
-      <w:pPr>
-        <w:pStyle w:val="ListParagraph"/>
-        <w:numPr>
-          <w:ilvl w:val="0"/>
-          <w:numId w:val="21"/>
-        </w:numPr>
-        <w:rPr>
-          <w:sz w:val="20"/>
-        </w:rPr>
-      </w:pPr>
-      <w:r>
-        <w:rPr>
-          <w:sz w:val="20"/>
-        </w:rPr>
-        <w:t>0 = Location.LocMinDed6All</w:t>
-      </w:r>
-    </w:p>
-    <w:p>
-      <w:pPr>
-        <w:pStyle w:val="ListParagraph"/>
-        <w:numPr>
-          <w:ilvl w:val="0"/>
-          <w:numId w:val="21"/>
-        </w:numPr>
-        <w:rPr>
-          <w:sz w:val="20"/>
-        </w:rPr>
-      </w:pPr>
-      <w:r>
-        <w:rPr>
-          <w:sz w:val="20"/>
-        </w:rPr>
-        <w:t>0 = Location.LocMaxDed6All</w:t>
-      </w:r>
-    </w:p>
-    <w:p>
-      <w:pPr>
-        <w:rPr>
-          <w:sz w:val="20"/>
-        </w:rPr>
-      </w:pPr>
-      <w:proofErr w:type="spellStart"/>
-      <w:r>
-        <w:rPr>
-          <w:sz w:val="20"/>
-        </w:rPr>
-        <w:t>ElseIf</w:t>
-      </w:r>
-      <w:proofErr w:type="spellEnd"/>
-      <w:r>
-        <w:rPr>
-          <w:sz w:val="20"/>
-        </w:rPr>
-        <w:t xml:space="preserve"> </w:t>
-      </w:r>
-      <w:proofErr w:type="spellStart"/>
-      <w:r>
-        <w:rPr>
-          <w:sz w:val="20"/>
-        </w:rPr>
-        <w:t>tLocTerm.DeductibleTypeCode</w:t>
-      </w:r>
-      <w:proofErr w:type="spellEnd"/>
-      <w:r>
-        <w:rPr>
-          <w:sz w:val="20"/>
-        </w:rPr>
-        <w:t xml:space="preserve"> = ‘PL’</w:t>
-      </w:r>
-      <w:r>
-        <w:rPr>
-          <w:sz w:val="20"/>
-        </w:rPr>
-        <w:t xml:space="preserve"> </w:t>
-      </w:r>
-      <w:r>
-        <w:rPr>
-          <w:sz w:val="20"/>
-        </w:rPr>
-        <w:t>then map</w:t>
-      </w:r>
-    </w:p>
-    <w:p>
-      <w:pPr>
-        <w:pStyle w:val="ListParagraph"/>
-        <w:numPr>
-          <w:ilvl w:val="0"/>
-          <w:numId w:val="22"/>
-        </w:numPr>
-        <w:rPr>
-          <w:sz w:val="20"/>
-          <w:highlight w:val="magenta"/>
-        </w:rPr>
-      </w:pPr>
-      <w:r>
-        <w:rPr>
-          <w:sz w:val="20"/>
-          <w:highlight w:val="magenta"/>
-        </w:rPr>
-        <w:t>tLocTerm.Deductible1</w:t>
-      </w:r>
-      <w:r>
-        <w:rPr>
-          <w:sz w:val="20"/>
-          <w:highlight w:val="magenta"/>
-        </w:rPr>
-        <w:t xml:space="preserve"> = Location.LocDed</w:t>
-      </w:r>
-      <w:r>
-        <w:rPr>
-          <w:sz w:val="20"/>
-          <w:highlight w:val="magenta"/>
-        </w:rPr>
-        <w:t>1Buildinig</w:t>
-      </w:r>
-    </w:p>
-    <w:p>
-      <w:pPr>
-        <w:pStyle w:val="ListParagraph"/>
-        <w:numPr>
-          <w:ilvl w:val="0"/>
-          <w:numId w:val="22"/>
-        </w:numPr>
-        <w:rPr>
-          <w:sz w:val="20"/>
-          <w:highlight w:val="magenta"/>
-        </w:rPr>
-      </w:pPr>
-      <w:r>
-        <w:rPr>
-          <w:sz w:val="20"/>
-          <w:highlight w:val="magenta"/>
-        </w:rPr>
-        <w:t>0 = Location.LocDedCode</w:t>
-      </w:r>
-      <w:r>
-        <w:rPr>
-          <w:sz w:val="20"/>
-          <w:highlight w:val="magenta"/>
-        </w:rPr>
-        <w:t>1Buildinig</w:t>
-      </w:r>
-    </w:p>
-    <w:p>
-      <w:pPr>
-        <w:pStyle w:val="ListParagraph"/>
-        <w:numPr>
-          <w:ilvl w:val="0"/>
-          <w:numId w:val="22"/>
-        </w:numPr>
-        <w:rPr>
-          <w:sz w:val="20"/>
-          <w:highlight w:val="magenta"/>
-        </w:rPr>
-      </w:pPr>
-      <w:r>
-        <w:rPr>
-          <w:sz w:val="20"/>
-          <w:highlight w:val="magenta"/>
-        </w:rPr>
-        <w:t>1 = Location.LocDedType</w:t>
-      </w:r>
-      <w:r>
-        <w:rPr>
-          <w:sz w:val="20"/>
-          <w:highlight w:val="magenta"/>
-        </w:rPr>
-        <w:t>1Buildinig</w:t>
-      </w:r>
-    </w:p>
-    <w:p>
-      <w:pPr>
-        <w:pStyle w:val="ListParagraph"/>
-        <w:numPr>
-          <w:ilvl w:val="0"/>
-          <w:numId w:val="22"/>
-        </w:numPr>
-        <w:rPr>
-          <w:sz w:val="20"/>
-          <w:highlight w:val="magenta"/>
-        </w:rPr>
-      </w:pPr>
-      <w:r>
-        <w:rPr>
-          <w:sz w:val="20"/>
-          <w:highlight w:val="magenta"/>
-        </w:rPr>
-        <w:t>0 = Location.LocMinDed</w:t>
-      </w:r>
-      <w:r>
-        <w:rPr>
-          <w:sz w:val="20"/>
-          <w:highlight w:val="magenta"/>
-        </w:rPr>
-        <w:t>1Buildinig</w:t>
-      </w:r>
-    </w:p>
-    <w:p>
-      <w:pPr>
-        <w:pStyle w:val="ListParagraph"/>
-        <w:numPr>
-          <w:ilvl w:val="0"/>
-          <w:numId w:val="22"/>
-        </w:numPr>
-        <w:rPr>
-          <w:sz w:val="20"/>
-          <w:highlight w:val="magenta"/>
-        </w:rPr>
-      </w:pPr>
-      <w:r>
-        <w:rPr>
-          <w:sz w:val="20"/>
-          <w:highlight w:val="magenta"/>
-        </w:rPr>
-        <w:t>0 = Location.LocMaxDed</w:t>
-      </w:r>
-      <w:r>
-        <w:rPr>
-          <w:sz w:val="20"/>
-          <w:highlight w:val="magenta"/>
-        </w:rPr>
-        <w:t>1Buildinig</w:t>
-      </w:r>
-    </w:p>
-    <w:p>
-      <w:pPr>
-        <w:pStyle w:val="ListParagraph"/>
-        <w:numPr>
-          <w:ilvl w:val="0"/>
-          <w:numId w:val="22"/>
-        </w:numPr>
-        <w:rPr>
-          <w:sz w:val="20"/>
-          <w:highlight w:val="magenta"/>
-        </w:rPr>
-      </w:pPr>
-      <w:r>
-        <w:rPr>
-          <w:sz w:val="20"/>
-          <w:highlight w:val="magenta"/>
-        </w:rPr>
-        <w:t>tLocTerm.Deductible2 = Location.LocDed2Other</w:t>
-      </w:r>
-    </w:p>
-    <w:p>
-      <w:pPr>
-        <w:pStyle w:val="ListParagraph"/>
-        <w:numPr>
-          <w:ilvl w:val="0"/>
-          <w:numId w:val="22"/>
-        </w:numPr>
-        <w:rPr>
-          <w:sz w:val="20"/>
-          <w:highlight w:val="magenta"/>
-        </w:rPr>
-      </w:pPr>
-      <w:r>
-        <w:rPr>
-          <w:sz w:val="20"/>
-          <w:highlight w:val="magenta"/>
-        </w:rPr>
-        <w:t>0 = Location.LocDedCode2Other</w:t>
-      </w:r>
-    </w:p>
-    <w:p>
-      <w:pPr>
-        <w:pStyle w:val="ListParagraph"/>
-        <w:numPr>
-          <w:ilvl w:val="0"/>
-          <w:numId w:val="22"/>
-        </w:numPr>
-        <w:rPr>
-          <w:sz w:val="20"/>
-          <w:highlight w:val="magenta"/>
-        </w:rPr>
-      </w:pPr>
-      <w:r>
-        <w:rPr>
-          <w:sz w:val="20"/>
-          <w:highlight w:val="magenta"/>
-        </w:rPr>
-        <w:t>1 = Location.LocDeductType2Other</w:t>
-      </w:r>
-    </w:p>
-    <w:p>
-      <w:pPr>
-        <w:pStyle w:val="ListParagraph"/>
-        <w:numPr>
-          <w:ilvl w:val="0"/>
-          <w:numId w:val="22"/>
-        </w:numPr>
-        <w:rPr>
-          <w:sz w:val="20"/>
-          <w:highlight w:val="magenta"/>
-        </w:rPr>
-      </w:pPr>
-      <w:r>
-        <w:rPr>
-          <w:sz w:val="20"/>
-          <w:highlight w:val="magenta"/>
-        </w:rPr>
-        <w:t>0 = Location.LocMinDed2Other</w:t>
-      </w:r>
-    </w:p>
-    <w:p>
-      <w:pPr>
-        <w:pStyle w:val="ListParagraph"/>
-        <w:numPr>
-          <w:ilvl w:val="0"/>
-          <w:numId w:val="22"/>
-        </w:numPr>
-        <w:rPr>
-          <w:sz w:val="20"/>
-          <w:highlight w:val="magenta"/>
-        </w:rPr>
-      </w:pPr>
-      <w:r>
-        <w:rPr>
-          <w:sz w:val="20"/>
-          <w:highlight w:val="magenta"/>
-        </w:rPr>
-        <w:t>0 = Location.LocMaxDed2Other</w:t>
-      </w:r>
-    </w:p>
-    <w:p>
-      <w:pPr>
-        <w:pStyle w:val="ListParagraph"/>
-        <w:numPr>
-          <w:ilvl w:val="0"/>
-          <w:numId w:val="22"/>
-        </w:numPr>
-        <w:rPr>
-          <w:sz w:val="20"/>
-          <w:highlight w:val="magenta"/>
-        </w:rPr>
-      </w:pPr>
-      <w:r>
-        <w:rPr>
-          <w:sz w:val="20"/>
-          <w:highlight w:val="magenta"/>
-        </w:rPr>
-        <w:t>tLocTerm.Deductible3 = Location.LocDed3Content</w:t>
-      </w:r>
-    </w:p>
-    <w:p>
-      <w:pPr>
-        <w:pStyle w:val="ListParagraph"/>
-        <w:numPr>
-          <w:ilvl w:val="0"/>
-          <w:numId w:val="22"/>
-        </w:numPr>
-        <w:rPr>
-          <w:sz w:val="20"/>
-          <w:highlight w:val="magenta"/>
-        </w:rPr>
-      </w:pPr>
-      <w:r>
-        <w:rPr>
-          <w:sz w:val="20"/>
-          <w:highlight w:val="magenta"/>
-        </w:rPr>
-        <w:t>0 = Location.LocDedCode3Content</w:t>
-      </w:r>
-    </w:p>
-    <w:p>
-      <w:pPr>
-        <w:pStyle w:val="ListParagraph"/>
-        <w:numPr>
-          <w:ilvl w:val="0"/>
-          <w:numId w:val="22"/>
-        </w:numPr>
-        <w:rPr>
-          <w:sz w:val="20"/>
-          <w:highlight w:val="magenta"/>
-        </w:rPr>
-      </w:pPr>
-      <w:r>
-        <w:rPr>
-          <w:sz w:val="20"/>
-          <w:highlight w:val="magenta"/>
-        </w:rPr>
-        <w:t>1 = Location.LocDeductType3Content</w:t>
-      </w:r>
-    </w:p>
-    <w:p>
-      <w:pPr>
-        <w:pStyle w:val="ListParagraph"/>
-        <w:numPr>
-          <w:ilvl w:val="0"/>
-          <w:numId w:val="22"/>
-        </w:numPr>
-        <w:rPr>
-          <w:sz w:val="20"/>
-          <w:highlight w:val="magenta"/>
-        </w:rPr>
-      </w:pPr>
-      <w:r>
-        <w:rPr>
-          <w:sz w:val="20"/>
-          <w:highlight w:val="magenta"/>
-        </w:rPr>
-        <w:t>0 = Location.LocMinDed3Content</w:t>
-      </w:r>
-    </w:p>
-    <w:p>
-      <w:pPr>
-        <w:pStyle w:val="ListParagraph"/>
-        <w:numPr>
-          <w:ilvl w:val="0"/>
-          <w:numId w:val="22"/>
-        </w:numPr>
-        <w:rPr>
-          <w:sz w:val="20"/>
-          <w:highlight w:val="magenta"/>
-        </w:rPr>
-      </w:pPr>
-      <w:r>
-        <w:rPr>
-          <w:sz w:val="20"/>
-          <w:highlight w:val="magenta"/>
-        </w:rPr>
-        <w:t>0 = Location.LocMaxDed3Content</w:t>
-      </w:r>
-    </w:p>
-    <w:p>
-      <w:pPr>
-        <w:pStyle w:val="ListParagraph"/>
-        <w:numPr>
-          <w:ilvl w:val="0"/>
-          <w:numId w:val="22"/>
-        </w:numPr>
-        <w:rPr>
-          <w:sz w:val="20"/>
-          <w:highlight w:val="magenta"/>
-        </w:rPr>
-      </w:pPr>
-      <w:r>
-        <w:rPr>
-          <w:sz w:val="20"/>
-          <w:highlight w:val="magenta"/>
-        </w:rPr>
-        <w:t>tLocTerm.Deductible4 = Location.LocDed4BI</w:t>
-      </w:r>
-    </w:p>
-    <w:p>
-      <w:pPr>
-        <w:pStyle w:val="ListParagraph"/>
-        <w:numPr>
-          <w:ilvl w:val="0"/>
-          <w:numId w:val="22"/>
-        </w:numPr>
-        <w:rPr>
-          <w:sz w:val="20"/>
-          <w:highlight w:val="magenta"/>
-        </w:rPr>
-      </w:pPr>
-      <w:r>
-        <w:rPr>
-          <w:sz w:val="20"/>
-          <w:highlight w:val="magenta"/>
-        </w:rPr>
-        <w:t>0 = Location.LocDedCode4BI</w:t>
-      </w:r>
-    </w:p>
-    <w:p>
-      <w:pPr>
-        <w:pStyle w:val="ListParagraph"/>
-        <w:numPr>
-          <w:ilvl w:val="0"/>
-          <w:numId w:val="22"/>
-        </w:numPr>
-        <w:rPr>
-          <w:sz w:val="20"/>
-          <w:highlight w:val="magenta"/>
-        </w:rPr>
-      </w:pPr>
-      <w:r>
-        <w:rPr>
-          <w:sz w:val="20"/>
-          <w:highlight w:val="magenta"/>
-        </w:rPr>
-        <w:t>1 = Location.LocDeductType4BI</w:t>
-      </w:r>
-    </w:p>
-    <w:p>
-      <w:pPr>
-        <w:pStyle w:val="ListParagraph"/>
-        <w:numPr>
-          <w:ilvl w:val="0"/>
-          <w:numId w:val="22"/>
-        </w:numPr>
-        <w:rPr>
-          <w:sz w:val="20"/>
-          <w:highlight w:val="magenta"/>
-        </w:rPr>
-      </w:pPr>
-      <w:r>
-        <w:rPr>
-          <w:sz w:val="20"/>
-          <w:highlight w:val="magenta"/>
-        </w:rPr>
-        <w:t>0 = Location.LocMinDed4BI</w:t>
-      </w:r>
-    </w:p>
-    <w:p>
-      <w:pPr>
-        <w:pStyle w:val="ListParagraph"/>
-        <w:numPr>
-          <w:ilvl w:val="0"/>
-          <w:numId w:val="22"/>
-        </w:numPr>
-        <w:rPr>
-          <w:sz w:val="20"/>
-          <w:highlight w:val="magenta"/>
-        </w:rPr>
-      </w:pPr>
-      <w:r>
-        <w:rPr>
-          <w:sz w:val="20"/>
-          <w:highlight w:val="magenta"/>
-        </w:rPr>
-        <w:t>0 = Location.LocMaxDed4BI</w:t>
-      </w:r>
-    </w:p>
-    <w:p>
-      <w:pPr>
-        <w:rPr>
-          <w:sz w:val="20"/>
-          <w:highlight w:val="magenta"/>
-        </w:rPr>
-      </w:pPr>
-    </w:p>
-    <w:p>
-      <w:pPr>
-        <w:rPr>
-          <w:sz w:val="20"/>
-          <w:highlight w:val="magenta"/>
-        </w:rPr>
-      </w:pPr>
-    </w:p>
-    <w:p>
-      <w:pPr>
-        <w:rPr>
-          <w:sz w:val="20"/>
-          <w:highlight w:val="magenta"/>
-        </w:rPr>
-      </w:pPr>
-      <w:proofErr w:type="spellStart"/>
-      <w:r>
-        <w:rPr>
-          <w:sz w:val="20"/>
-          <w:highlight w:val="magenta"/>
-        </w:rPr>
-        <w:t>ElseIf</w:t>
-      </w:r>
-      <w:proofErr w:type="spellEnd"/>
-      <w:r>
-        <w:rPr>
-          <w:sz w:val="20"/>
-          <w:highlight w:val="magenta"/>
-        </w:rPr>
-        <w:t xml:space="preserve"> </w:t>
-      </w:r>
-      <w:proofErr w:type="spellStart"/>
-      <w:r>
-        <w:rPr>
-          <w:sz w:val="20"/>
-          <w:highlight w:val="magenta"/>
-        </w:rPr>
-        <w:t>tLocTerm.DeductibleTypeCode</w:t>
-      </w:r>
-      <w:proofErr w:type="spellEnd"/>
-      <w:r>
-        <w:rPr>
-          <w:sz w:val="20"/>
-          <w:highlight w:val="magenta"/>
-        </w:rPr>
-        <w:t xml:space="preserve"> = ‘MP’ then map</w:t>
-      </w:r>
-    </w:p>
-    <w:p>
-      <w:pPr>
-        <w:pStyle w:val="ListParagraph"/>
-        <w:numPr>
-          <w:ilvl w:val="0"/>
-          <w:numId w:val="28"/>
-        </w:numPr>
-        <w:rPr>
-          <w:sz w:val="20"/>
-          <w:highlight w:val="magenta"/>
-        </w:rPr>
-      </w:pPr>
-      <w:r>
-        <w:rPr>
-          <w:sz w:val="20"/>
-          <w:highlight w:val="magenta"/>
-        </w:rPr>
-        <w:t>tLocTerm.Deductible1 = Location.</w:t>
-      </w:r>
-      <w:r>
-        <w:rPr>
-          <w:sz w:val="20"/>
-          <w:highlight w:val="magenta"/>
-        </w:rPr>
-        <w:t xml:space="preserve"> </w:t>
-      </w:r>
-      <w:r>
-        <w:rPr>
-          <w:sz w:val="20"/>
-          <w:highlight w:val="magenta"/>
-        </w:rPr>
-        <w:t>LocDed1Buildi</w:t>
-      </w:r>
-      <w:r>
-        <w:rPr>
-          <w:sz w:val="20"/>
-          <w:highlight w:val="magenta"/>
-        </w:rPr>
-        <w:t>ng</w:t>
-      </w:r>
-    </w:p>
-    <w:p>
-      <w:pPr>
-        <w:pStyle w:val="ListParagraph"/>
-        <w:numPr>
-          <w:ilvl w:val="0"/>
-          <w:numId w:val="28"/>
-        </w:numPr>
-        <w:rPr>
-          <w:sz w:val="20"/>
-          <w:highlight w:val="magenta"/>
-        </w:rPr>
-      </w:pPr>
-      <w:r>
-        <w:rPr>
-          <w:sz w:val="20"/>
-          <w:highlight w:val="magenta"/>
-        </w:rPr>
-        <w:lastRenderedPageBreak/>
-        <w:t>5</w:t>
-      </w:r>
-      <w:r>
-        <w:rPr>
-          <w:sz w:val="20"/>
-          <w:highlight w:val="magenta"/>
-        </w:rPr>
-        <w:t xml:space="preserve"> = Location.LocDedCode</w:t>
-      </w:r>
-      <w:r>
-        <w:rPr>
-          <w:sz w:val="20"/>
-          <w:highlight w:val="magenta"/>
-        </w:rPr>
-        <w:t>1Buildi</w:t>
-      </w:r>
-      <w:r>
-        <w:rPr>
-          <w:sz w:val="20"/>
-          <w:highlight w:val="magenta"/>
-        </w:rPr>
-        <w:t>ng</w:t>
-      </w:r>
-    </w:p>
-    <w:p>
-      <w:pPr>
-        <w:pStyle w:val="ListParagraph"/>
-        <w:numPr>
-          <w:ilvl w:val="0"/>
-          <w:numId w:val="28"/>
-        </w:numPr>
-        <w:rPr>
-          <w:sz w:val="20"/>
-          <w:highlight w:val="magenta"/>
-        </w:rPr>
-      </w:pPr>
-      <w:r>
-        <w:rPr>
-          <w:sz w:val="20"/>
-          <w:highlight w:val="magenta"/>
-        </w:rPr>
-        <w:t>2</w:t>
-      </w:r>
-      <w:r>
-        <w:rPr>
-          <w:sz w:val="20"/>
-          <w:highlight w:val="magenta"/>
-        </w:rPr>
-        <w:t xml:space="preserve"> = Location.LocDedType</w:t>
-      </w:r>
-      <w:r>
-        <w:rPr>
-          <w:sz w:val="20"/>
-          <w:highlight w:val="magenta"/>
-        </w:rPr>
-        <w:t>1Buildi</w:t>
-      </w:r>
-      <w:r>
-        <w:rPr>
-          <w:sz w:val="20"/>
-          <w:highlight w:val="magenta"/>
-        </w:rPr>
-        <w:t>ng</w:t>
-      </w:r>
-    </w:p>
-    <w:p>
-      <w:pPr>
-        <w:pStyle w:val="ListParagraph"/>
-        <w:numPr>
-          <w:ilvl w:val="0"/>
-          <w:numId w:val="28"/>
-        </w:numPr>
-        <w:rPr>
-          <w:sz w:val="20"/>
-          <w:highlight w:val="magenta"/>
-        </w:rPr>
-      </w:pPr>
-      <w:r>
-        <w:rPr>
-          <w:sz w:val="20"/>
-          <w:highlight w:val="magenta"/>
-        </w:rPr>
-        <w:t>0 = Location.LocMinDed</w:t>
-      </w:r>
-      <w:r>
-        <w:rPr>
-          <w:sz w:val="20"/>
-          <w:highlight w:val="magenta"/>
-        </w:rPr>
-        <w:t>1Buildi</w:t>
-      </w:r>
-      <w:r>
-        <w:rPr>
-          <w:sz w:val="20"/>
-          <w:highlight w:val="magenta"/>
-        </w:rPr>
-        <w:t>ng</w:t>
-      </w:r>
-    </w:p>
-    <w:p>
-      <w:pPr>
-        <w:pStyle w:val="ListParagraph"/>
-        <w:numPr>
-          <w:ilvl w:val="0"/>
-          <w:numId w:val="28"/>
-        </w:numPr>
-        <w:rPr>
-          <w:sz w:val="20"/>
-          <w:highlight w:val="magenta"/>
-        </w:rPr>
-      </w:pPr>
-      <w:r>
-        <w:rPr>
-          <w:sz w:val="20"/>
-          <w:highlight w:val="magenta"/>
-        </w:rPr>
-        <w:t>0 = Location.LocMaxDed</w:t>
-      </w:r>
-      <w:r>
-        <w:rPr>
-          <w:sz w:val="20"/>
-          <w:highlight w:val="magenta"/>
-        </w:rPr>
-        <w:t>1Buildi</w:t>
-      </w:r>
-      <w:r>
-        <w:rPr>
-          <w:sz w:val="20"/>
-          <w:highlight w:val="magenta"/>
-        </w:rPr>
-        <w:t>ng</w:t>
-      </w:r>
-    </w:p>
-    <w:p>
-      <w:pPr>
-        <w:pStyle w:val="ListParagraph"/>
-        <w:numPr>
-          <w:ilvl w:val="0"/>
-          <w:numId w:val="28"/>
-        </w:numPr>
-        <w:rPr>
-          <w:sz w:val="20"/>
-          <w:highlight w:val="magenta"/>
-        </w:rPr>
-      </w:pPr>
-      <w:r>
-        <w:rPr>
-          <w:sz w:val="20"/>
-          <w:highlight w:val="magenta"/>
-        </w:rPr>
-        <w:t>0</w:t>
-      </w:r>
-      <w:r>
-        <w:rPr>
-          <w:sz w:val="20"/>
-          <w:highlight w:val="magenta"/>
-        </w:rPr>
-        <w:t xml:space="preserve"> = Location.LocDed2Other</w:t>
-      </w:r>
-    </w:p>
-    <w:p>
-      <w:pPr>
-        <w:pStyle w:val="ListParagraph"/>
-        <w:numPr>
-          <w:ilvl w:val="0"/>
-          <w:numId w:val="28"/>
-        </w:numPr>
-        <w:rPr>
-          <w:sz w:val="20"/>
-          <w:highlight w:val="magenta"/>
-        </w:rPr>
-      </w:pPr>
-      <w:r>
-        <w:rPr>
-          <w:sz w:val="20"/>
-          <w:highlight w:val="magenta"/>
-        </w:rPr>
-        <w:t>0 = Location.LocDedCode2Other</w:t>
-      </w:r>
-    </w:p>
-    <w:p>
-      <w:pPr>
-        <w:pStyle w:val="ListParagraph"/>
-        <w:numPr>
-          <w:ilvl w:val="0"/>
-          <w:numId w:val="28"/>
-        </w:numPr>
-        <w:rPr>
-          <w:sz w:val="20"/>
-          <w:highlight w:val="magenta"/>
-        </w:rPr>
-      </w:pPr>
-      <w:r>
-        <w:rPr>
-          <w:sz w:val="20"/>
-          <w:highlight w:val="magenta"/>
-        </w:rPr>
-        <w:t>0</w:t>
-      </w:r>
-      <w:r>
-        <w:rPr>
-          <w:sz w:val="20"/>
-          <w:highlight w:val="magenta"/>
-        </w:rPr>
-        <w:t xml:space="preserve"> = Location.LocDeductType2Other</w:t>
-      </w:r>
-    </w:p>
-    <w:p>
-      <w:pPr>
-        <w:pStyle w:val="ListParagraph"/>
-        <w:numPr>
-          <w:ilvl w:val="0"/>
-          <w:numId w:val="28"/>
-        </w:numPr>
-        <w:rPr>
-          <w:sz w:val="20"/>
-          <w:highlight w:val="magenta"/>
-        </w:rPr>
-      </w:pPr>
-      <w:r>
-        <w:rPr>
-          <w:sz w:val="20"/>
-          <w:highlight w:val="magenta"/>
-        </w:rPr>
-        <w:t>0 = Location.LocMinDed2Other</w:t>
-      </w:r>
-    </w:p>
-    <w:p>
-      <w:pPr>
-        <w:pStyle w:val="ListParagraph"/>
-        <w:numPr>
-          <w:ilvl w:val="0"/>
-          <w:numId w:val="28"/>
-        </w:numPr>
-        <w:rPr>
-          <w:sz w:val="20"/>
-          <w:highlight w:val="magenta"/>
-        </w:rPr>
-      </w:pPr>
-      <w:r>
-        <w:rPr>
-          <w:sz w:val="20"/>
-          <w:highlight w:val="magenta"/>
-        </w:rPr>
-        <w:t>0 = Location.LocMaxDed2Other</w:t>
-      </w:r>
-    </w:p>
-    <w:p>
-      <w:pPr>
-        <w:pStyle w:val="ListParagraph"/>
-        <w:numPr>
-          <w:ilvl w:val="0"/>
-          <w:numId w:val="28"/>
-        </w:numPr>
-        <w:rPr>
-          <w:sz w:val="20"/>
-          <w:highlight w:val="magenta"/>
-        </w:rPr>
-      </w:pPr>
-      <w:r>
-        <w:rPr>
-          <w:sz w:val="20"/>
-          <w:highlight w:val="magenta"/>
-        </w:rPr>
-        <w:t>0</w:t>
-      </w:r>
-      <w:r>
-        <w:rPr>
-          <w:sz w:val="20"/>
-          <w:highlight w:val="magenta"/>
-        </w:rPr>
-        <w:t xml:space="preserve"> = Location.LocDed3Content</w:t>
-      </w:r>
-    </w:p>
-    <w:p>
-      <w:pPr>
-        <w:pStyle w:val="ListParagraph"/>
-        <w:numPr>
-          <w:ilvl w:val="0"/>
-          <w:numId w:val="28"/>
-        </w:numPr>
-        <w:rPr>
-          <w:sz w:val="20"/>
-          <w:highlight w:val="magenta"/>
-        </w:rPr>
-      </w:pPr>
-      <w:r>
-        <w:rPr>
-          <w:sz w:val="20"/>
-          <w:highlight w:val="magenta"/>
-        </w:rPr>
-        <w:t>0 = Location.LocDedCode3Content</w:t>
-      </w:r>
-    </w:p>
-    <w:p>
-      <w:pPr>
-        <w:pStyle w:val="ListParagraph"/>
-        <w:numPr>
-          <w:ilvl w:val="0"/>
-          <w:numId w:val="28"/>
-        </w:numPr>
-        <w:rPr>
-          <w:sz w:val="20"/>
-          <w:highlight w:val="magenta"/>
-        </w:rPr>
-      </w:pPr>
-      <w:r>
-        <w:rPr>
-          <w:sz w:val="20"/>
-          <w:highlight w:val="magenta"/>
-        </w:rPr>
-        <w:t>0</w:t>
-      </w:r>
-      <w:r>
-        <w:rPr>
-          <w:sz w:val="20"/>
-          <w:highlight w:val="magenta"/>
-        </w:rPr>
-        <w:t xml:space="preserve"> = Location.LocDeductType3Content</w:t>
-      </w:r>
-    </w:p>
-    <w:p>
-      <w:pPr>
-        <w:pStyle w:val="ListParagraph"/>
-        <w:numPr>
-          <w:ilvl w:val="0"/>
-          <w:numId w:val="28"/>
-        </w:numPr>
-        <w:rPr>
-          <w:sz w:val="20"/>
-          <w:highlight w:val="magenta"/>
-        </w:rPr>
-      </w:pPr>
-      <w:r>
-        <w:rPr>
-          <w:sz w:val="20"/>
-          <w:highlight w:val="magenta"/>
-        </w:rPr>
-        <w:t>0 = Location.LocMinDed3Content</w:t>
-      </w:r>
-    </w:p>
-    <w:p>
-      <w:pPr>
-        <w:pStyle w:val="ListParagraph"/>
-        <w:numPr>
-          <w:ilvl w:val="0"/>
-          <w:numId w:val="28"/>
-        </w:numPr>
-        <w:rPr>
-          <w:sz w:val="20"/>
-          <w:highlight w:val="magenta"/>
-        </w:rPr>
-      </w:pPr>
-      <w:r>
-        <w:rPr>
-          <w:sz w:val="20"/>
-          <w:highlight w:val="magenta"/>
-        </w:rPr>
-        <w:t>0 = Location.LocMaxDed3Content</w:t>
-      </w:r>
-    </w:p>
-    <w:p>
-      <w:pPr>
-        <w:pStyle w:val="ListParagraph"/>
-        <w:numPr>
-          <w:ilvl w:val="0"/>
-          <w:numId w:val="28"/>
-        </w:numPr>
-        <w:rPr>
-          <w:sz w:val="20"/>
-          <w:highlight w:val="magenta"/>
-        </w:rPr>
-      </w:pPr>
-      <w:r>
-        <w:rPr>
-          <w:sz w:val="20"/>
-          <w:highlight w:val="magenta"/>
-        </w:rPr>
-        <w:t>0</w:t>
-      </w:r>
-      <w:r>
-        <w:rPr>
-          <w:sz w:val="20"/>
-          <w:highlight w:val="magenta"/>
-        </w:rPr>
         <w:t xml:space="preserve"> = Location.LocDed4BI</w:t>
       </w:r>
     </w:p>
@@ -3528,673 +4304,18 @@
         <w:pStyle w:val="ListParagraph"/>
         <w:numPr>
           <w:ilvl w:val="0"/>
-          <w:numId w:val="28"/>
-        </w:numPr>
-        <w:rPr>
-          <w:sz w:val="20"/>
-          <w:highlight w:val="magenta"/>
-        </w:rPr>
-      </w:pPr>
-      <w:r>
-        <w:rPr>
-          <w:sz w:val="20"/>
-          <w:highlight w:val="magenta"/>
-        </w:rPr>
-        <w:t>0 = Location.LocDedCode4BI</w:t>
-      </w:r>
-    </w:p>
-    <w:p>
-      <w:pPr>
-        <w:pStyle w:val="ListParagraph"/>
-        <w:numPr>
-          <w:ilvl w:val="0"/>
-          <w:numId w:val="28"/>
-        </w:numPr>
-        <w:rPr>
-          <w:sz w:val="20"/>
-          <w:highlight w:val="magenta"/>
-        </w:rPr>
-      </w:pPr>
-      <w:r>
-        <w:rPr>
-          <w:sz w:val="20"/>
-          <w:highlight w:val="magenta"/>
-        </w:rPr>
-        <w:t>0</w:t>
-      </w:r>
-      <w:bookmarkStart w:id="1" w:name="_GoBack"/>
-      <w:bookmarkEnd w:id="1"/>
-      <w:r>
-        <w:rPr>
-          <w:sz w:val="20"/>
-          <w:highlight w:val="magenta"/>
-        </w:rPr>
-        <w:t xml:space="preserve"> = Location.LocDeductType4BI</w:t>
-      </w:r>
-    </w:p>
-    <w:p>
-      <w:pPr>
-        <w:pStyle w:val="ListParagraph"/>
-        <w:numPr>
-          <w:ilvl w:val="0"/>
-          <w:numId w:val="28"/>
-        </w:numPr>
-        <w:rPr>
-          <w:sz w:val="20"/>
-          <w:highlight w:val="magenta"/>
-        </w:rPr>
-      </w:pPr>
-      <w:r>
-        <w:rPr>
-          <w:sz w:val="20"/>
-          <w:highlight w:val="magenta"/>
-        </w:rPr>
-        <w:t>0 = Location.LocMinDed4BI</w:t>
-      </w:r>
-    </w:p>
-    <w:p>
-      <w:pPr>
-        <w:pStyle w:val="ListParagraph"/>
-        <w:numPr>
-          <w:ilvl w:val="0"/>
-          <w:numId w:val="28"/>
-        </w:numPr>
-        <w:rPr>
-          <w:sz w:val="20"/>
-          <w:highlight w:val="magenta"/>
-        </w:rPr>
-      </w:pPr>
-      <w:r>
-        <w:rPr>
-          <w:sz w:val="20"/>
-          <w:highlight w:val="magenta"/>
-        </w:rPr>
-        <w:t>0 = Location.LocMaxDed4BI</w:t>
-      </w:r>
-    </w:p>
-    <w:p>
-      <w:pPr>
-        <w:pStyle w:val="ListParagraph"/>
-        <w:ind w:left="2880"/>
-        <w:rPr>
-          <w:sz w:val="20"/>
-          <w:highlight w:val="magenta"/>
-        </w:rPr>
-      </w:pPr>
-    </w:p>
-    <w:p>
-      <w:pPr>
-        <w:rPr>
-          <w:sz w:val="20"/>
-        </w:rPr>
-      </w:pPr>
-    </w:p>
-    <w:p>
-      <w:pPr>
-        <w:rPr>
-          <w:color w:val="FF0000"/>
-          <w:sz w:val="20"/>
-        </w:rPr>
-      </w:pPr>
-      <w:proofErr w:type="spellStart"/>
-      <w:r>
-        <w:rPr>
-          <w:color w:val="FF0000"/>
-          <w:sz w:val="20"/>
-        </w:rPr>
-        <w:t>ElseIf</w:t>
-      </w:r>
-      <w:proofErr w:type="spellEnd"/>
-      <w:r>
-        <w:rPr>
-          <w:color w:val="FF0000"/>
-          <w:sz w:val="20"/>
-        </w:rPr>
-        <w:t xml:space="preserve"> </w:t>
-      </w:r>
-      <w:proofErr w:type="spellStart"/>
-      <w:r>
-        <w:rPr>
-          <w:color w:val="FF0000"/>
-          <w:sz w:val="20"/>
-        </w:rPr>
-        <w:t>tLocTerm.DeductibleTypeCode</w:t>
-      </w:r>
-      <w:proofErr w:type="spellEnd"/>
-      <w:r>
-        <w:rPr>
-          <w:color w:val="FF0000"/>
-          <w:sz w:val="20"/>
-        </w:rPr>
-        <w:t xml:space="preserve"> = ‘</w:t>
-      </w:r>
-      <w:r>
-        <w:rPr>
-          <w:color w:val="FF0000"/>
-          <w:sz w:val="20"/>
-        </w:rPr>
-        <w:t>M</w:t>
-      </w:r>
-      <w:r>
-        <w:rPr>
-          <w:color w:val="FF0000"/>
-          <w:sz w:val="20"/>
-        </w:rPr>
-        <w:t>L’ then map</w:t>
-      </w:r>
-    </w:p>
-    <w:p>
-      <w:pPr>
-        <w:rPr>
-          <w:sz w:val="20"/>
-          <w:highlight w:val="cyan"/>
-        </w:rPr>
-      </w:pPr>
-      <w:r>
-        <w:rPr>
-          <w:sz w:val="20"/>
-          <w:highlight w:val="cyan"/>
-        </w:rPr>
-        <w:t>AK: Is only PD deductible %?</w:t>
-      </w:r>
-    </w:p>
-    <w:p>
-      <w:pPr>
-        <w:rPr>
-          <w:sz w:val="20"/>
-          <w:highlight w:val="green"/>
-        </w:rPr>
-      </w:pPr>
-      <w:r>
-        <w:rPr>
-          <w:sz w:val="20"/>
-          <w:highlight w:val="green"/>
-        </w:rPr>
-        <w:t>SB: 2 PD deductible values are used for analysis</w:t>
-      </w:r>
-      <w:r>
-        <w:rPr>
-          <w:sz w:val="20"/>
-          <w:highlight w:val="green"/>
-        </w:rPr>
-        <w:t xml:space="preserve"> (one % of Loss and another Amount)</w:t>
-      </w:r>
-      <w:r>
-        <w:rPr>
-          <w:sz w:val="20"/>
-          <w:highlight w:val="green"/>
-        </w:rPr>
-        <w:t xml:space="preserve">. In </w:t>
-      </w:r>
-      <w:r>
-        <w:rPr>
-          <w:sz w:val="20"/>
-          <w:highlight w:val="green"/>
-        </w:rPr>
-        <w:t>addition,</w:t>
-      </w:r>
-      <w:r>
-        <w:rPr>
-          <w:sz w:val="20"/>
-          <w:highlight w:val="green"/>
-        </w:rPr>
-        <w:t xml:space="preserve"> a BI deductible also used</w:t>
-      </w:r>
-    </w:p>
-    <w:p>
-      <w:pPr>
-        <w:pStyle w:val="ListParagraph"/>
-        <w:numPr>
-          <w:ilvl w:val="0"/>
-          <w:numId w:val="24"/>
-        </w:numPr>
-        <w:rPr>
-          <w:sz w:val="20"/>
-        </w:rPr>
-      </w:pPr>
-      <w:r>
-        <w:rPr>
-          <w:sz w:val="20"/>
-        </w:rPr>
-        <w:t>tLocTerm.Deductible2</w:t>
-      </w:r>
-      <w:r>
-        <w:rPr>
-          <w:sz w:val="20"/>
-        </w:rPr>
-        <w:t xml:space="preserve"> </w:t>
-      </w:r>
-      <w:r>
-        <w:rPr>
-          <w:sz w:val="20"/>
-        </w:rPr>
-        <w:t>= Location.LocDed5PD</w:t>
-      </w:r>
-    </w:p>
-    <w:p>
-      <w:pPr>
-        <w:pStyle w:val="ListParagraph"/>
-        <w:numPr>
-          <w:ilvl w:val="0"/>
-          <w:numId w:val="24"/>
-        </w:numPr>
-        <w:rPr>
-          <w:sz w:val="20"/>
-        </w:rPr>
-      </w:pPr>
-      <w:r>
-        <w:rPr>
-          <w:sz w:val="20"/>
-        </w:rPr>
-        <w:t>0 = Location.LocDedCode5PD</w:t>
-      </w:r>
-    </w:p>
-    <w:p>
-      <w:pPr>
-        <w:pStyle w:val="ListParagraph"/>
-        <w:numPr>
-          <w:ilvl w:val="0"/>
-          <w:numId w:val="24"/>
-        </w:numPr>
-        <w:rPr>
-          <w:sz w:val="20"/>
-        </w:rPr>
-      </w:pPr>
-      <w:r>
-        <w:rPr>
-          <w:sz w:val="20"/>
-        </w:rPr>
-        <w:t>1</w:t>
-      </w:r>
-      <w:r>
-        <w:rPr>
-          <w:sz w:val="20"/>
-        </w:rPr>
-        <w:t xml:space="preserve"> = Location.LocDedType5PD</w:t>
-      </w:r>
-    </w:p>
-    <w:p>
-      <w:pPr>
-        <w:pStyle w:val="ListParagraph"/>
-        <w:numPr>
-          <w:ilvl w:val="0"/>
-          <w:numId w:val="24"/>
-        </w:numPr>
-        <w:rPr>
-          <w:sz w:val="20"/>
-        </w:rPr>
-      </w:pPr>
-      <w:r>
-        <w:rPr>
-          <w:sz w:val="20"/>
-        </w:rPr>
-        <w:t>0</w:t>
-      </w:r>
-      <w:r>
-        <w:rPr>
-          <w:sz w:val="20"/>
-        </w:rPr>
-        <w:t xml:space="preserve"> = Location.LocMinDed5PD</w:t>
-      </w:r>
-    </w:p>
-    <w:p>
-      <w:pPr>
-        <w:pStyle w:val="ListParagraph"/>
-        <w:numPr>
-          <w:ilvl w:val="0"/>
-          <w:numId w:val="24"/>
-        </w:numPr>
-        <w:rPr>
-          <w:sz w:val="20"/>
-        </w:rPr>
-      </w:pPr>
-      <w:r>
-        <w:rPr>
-          <w:sz w:val="20"/>
-        </w:rPr>
-        <w:t>tLocTerm.Deductible1</w:t>
-      </w:r>
-      <w:r>
-        <w:rPr>
-          <w:sz w:val="20"/>
-        </w:rPr>
-        <w:t xml:space="preserve"> </w:t>
-      </w:r>
-      <w:r>
-        <w:rPr>
-          <w:sz w:val="20"/>
-        </w:rPr>
-        <w:t>= Location.LocMaxDed5PD</w:t>
-      </w:r>
-    </w:p>
-    <w:p>
-      <w:pPr>
-        <w:pStyle w:val="ListParagraph"/>
-        <w:numPr>
-          <w:ilvl w:val="0"/>
-          <w:numId w:val="24"/>
-        </w:numPr>
-        <w:rPr>
-          <w:sz w:val="20"/>
-        </w:rPr>
-      </w:pPr>
-      <w:r>
-        <w:rPr>
-          <w:sz w:val="20"/>
-        </w:rPr>
-        <w:t>tLocTerm.Deductible4</w:t>
-      </w:r>
-      <w:r>
-        <w:rPr>
-          <w:sz w:val="20"/>
-        </w:rPr>
-        <w:t xml:space="preserve"> = Location.LocDed4BI</w:t>
-      </w:r>
-    </w:p>
-    <w:p>
-      <w:pPr>
-        <w:pStyle w:val="ListParagraph"/>
-        <w:numPr>
-          <w:ilvl w:val="0"/>
-          <w:numId w:val="24"/>
-        </w:numPr>
-        <w:rPr>
-          <w:sz w:val="20"/>
-        </w:rPr>
-      </w:pPr>
-      <w:r>
-        <w:rPr>
-          <w:sz w:val="20"/>
-        </w:rPr>
-        <w:t>0 = Location.LocDedCode4BI</w:t>
-      </w:r>
-    </w:p>
-    <w:p>
-      <w:pPr>
-        <w:pStyle w:val="ListParagraph"/>
-        <w:numPr>
-          <w:ilvl w:val="0"/>
-          <w:numId w:val="24"/>
-        </w:numPr>
-        <w:rPr>
-          <w:sz w:val="20"/>
-        </w:rPr>
-      </w:pPr>
-      <w:r>
-        <w:rPr>
-          <w:sz w:val="20"/>
-        </w:rPr>
-        <w:t>0 = Location.LocDedType4BI</w:t>
-      </w:r>
-    </w:p>
-    <w:p>
-      <w:pPr>
-        <w:pStyle w:val="ListParagraph"/>
-        <w:numPr>
-          <w:ilvl w:val="0"/>
-          <w:numId w:val="24"/>
-        </w:numPr>
-        <w:rPr>
-          <w:sz w:val="20"/>
-        </w:rPr>
-      </w:pPr>
-      <w:r>
-        <w:rPr>
-          <w:sz w:val="20"/>
-        </w:rPr>
-        <w:t>0 = Location.LocMinDed4BI</w:t>
-      </w:r>
-    </w:p>
-    <w:p>
-      <w:pPr>
-        <w:rPr>
-          <w:color w:val="FF0000"/>
-          <w:sz w:val="20"/>
-        </w:rPr>
-      </w:pPr>
-      <w:proofErr w:type="spellStart"/>
-      <w:r>
-        <w:rPr>
-          <w:color w:val="FF0000"/>
-          <w:sz w:val="20"/>
-        </w:rPr>
-        <w:t>ElseIf</w:t>
-      </w:r>
-      <w:proofErr w:type="spellEnd"/>
-      <w:r>
-        <w:rPr>
-          <w:color w:val="FF0000"/>
-          <w:sz w:val="20"/>
-        </w:rPr>
-        <w:t xml:space="preserve"> </w:t>
-      </w:r>
-      <w:proofErr w:type="spellStart"/>
-      <w:r>
-        <w:rPr>
-          <w:color w:val="FF0000"/>
-          <w:sz w:val="20"/>
-        </w:rPr>
-        <w:t>tLocTerm.DeductibleTypeCode</w:t>
-      </w:r>
-      <w:proofErr w:type="spellEnd"/>
-      <w:r>
-        <w:rPr>
-          <w:color w:val="FF0000"/>
-          <w:sz w:val="20"/>
-        </w:rPr>
-        <w:t xml:space="preserve"> = ‘AA’ then map </w:t>
-      </w:r>
-    </w:p>
-    <w:p>
-      <w:pPr>
-        <w:rPr>
-          <w:sz w:val="20"/>
-          <w:highlight w:val="cyan"/>
-        </w:rPr>
-      </w:pPr>
-      <w:r>
-        <w:rPr>
-          <w:sz w:val="20"/>
-          <w:highlight w:val="cyan"/>
-        </w:rPr>
-        <w:t xml:space="preserve">AK: What does AA mean? Annual aggregate? If so, need to map </w:t>
-      </w:r>
-      <w:proofErr w:type="spellStart"/>
-      <w:r>
-        <w:rPr>
-          <w:sz w:val="20"/>
-          <w:highlight w:val="cyan"/>
-        </w:rPr>
-        <w:t>DedCodes</w:t>
-      </w:r>
-      <w:proofErr w:type="spellEnd"/>
-      <w:r>
-        <w:rPr>
-          <w:sz w:val="20"/>
-          <w:highlight w:val="cyan"/>
-        </w:rPr>
-        <w:t xml:space="preserve"> to 1</w:t>
-      </w:r>
-    </w:p>
-    <w:p>
-      <w:pPr>
-        <w:rPr>
-          <w:sz w:val="20"/>
-        </w:rPr>
-      </w:pPr>
-      <w:r>
-        <w:rPr>
-          <w:sz w:val="20"/>
-          <w:highlight w:val="green"/>
-        </w:rPr>
-        <w:t xml:space="preserve">SB: Typo. Already </w:t>
-      </w:r>
-      <w:r>
-        <w:rPr>
-          <w:sz w:val="20"/>
-          <w:highlight w:val="green"/>
-        </w:rPr>
-        <w:t>reflects</w:t>
-      </w:r>
-      <w:r>
-        <w:rPr>
-          <w:sz w:val="20"/>
-          <w:highlight w:val="green"/>
-        </w:rPr>
-        <w:t xml:space="preserve"> in cod</w:t>
-      </w:r>
-      <w:r>
-        <w:rPr>
-          <w:sz w:val="20"/>
-          <w:highlight w:val="green"/>
-        </w:rPr>
-        <w:t>ing</w:t>
-      </w:r>
-    </w:p>
-    <w:p>
-      <w:pPr>
-        <w:pStyle w:val="ListParagraph"/>
-        <w:numPr>
-          <w:ilvl w:val="0"/>
           <w:numId w:val="27"/>
         </w:numPr>
         <w:rPr>
           <w:sz w:val="20"/>
-        </w:rPr>
-      </w:pPr>
-      <w:r>
-        <w:rPr>
-          <w:sz w:val="20"/>
-        </w:rPr>
-        <w:t>tLocTerm.Deductible1</w:t>
-      </w:r>
-      <w:r>
-        <w:rPr>
-          <w:sz w:val="20"/>
-        </w:rPr>
-        <w:t xml:space="preserve"> = Location.LocDed5PD</w:t>
-      </w:r>
-    </w:p>
-    <w:p>
-      <w:pPr>
-        <w:pStyle w:val="ListParagraph"/>
-        <w:numPr>
-          <w:ilvl w:val="0"/>
-          <w:numId w:val="27"/>
-        </w:numPr>
-        <w:rPr>
-          <w:sz w:val="20"/>
-        </w:rPr>
-      </w:pPr>
-      <w:r>
-        <w:rPr>
-          <w:sz w:val="20"/>
-        </w:rPr>
-        <w:t>1</w:t>
-      </w:r>
-      <w:r>
-        <w:rPr>
-          <w:sz w:val="20"/>
-        </w:rPr>
-        <w:t xml:space="preserve"> = Location.LocDedCode5PD</w:t>
-      </w:r>
-    </w:p>
-    <w:p>
-      <w:pPr>
-        <w:pStyle w:val="ListParagraph"/>
-        <w:numPr>
-          <w:ilvl w:val="0"/>
-          <w:numId w:val="27"/>
-        </w:numPr>
-        <w:rPr>
-          <w:sz w:val="20"/>
-        </w:rPr>
-      </w:pPr>
-      <w:r>
-        <w:rPr>
-          <w:sz w:val="20"/>
-        </w:rPr>
-        <w:t>0 = Location.LocDedType5PD</w:t>
-      </w:r>
-    </w:p>
-    <w:p>
-      <w:pPr>
-        <w:pStyle w:val="ListParagraph"/>
-        <w:numPr>
-          <w:ilvl w:val="0"/>
-          <w:numId w:val="27"/>
-        </w:numPr>
-        <w:rPr>
-          <w:sz w:val="20"/>
-        </w:rPr>
-      </w:pPr>
-      <w:r>
-        <w:rPr>
-          <w:sz w:val="20"/>
-        </w:rPr>
-        <w:t>0 = Location.LocMinDed5PD</w:t>
-      </w:r>
-    </w:p>
-    <w:p>
-      <w:pPr>
-        <w:pStyle w:val="ListParagraph"/>
-        <w:numPr>
-          <w:ilvl w:val="0"/>
-          <w:numId w:val="27"/>
-        </w:numPr>
-        <w:rPr>
-          <w:sz w:val="20"/>
-        </w:rPr>
-      </w:pPr>
-      <w:r>
-        <w:rPr>
-          <w:sz w:val="20"/>
-        </w:rPr>
-        <w:t>0 = Location.LocMaxDed5PD</w:t>
-      </w:r>
-    </w:p>
-    <w:p>
-      <w:pPr>
-        <w:pStyle w:val="ListParagraph"/>
-        <w:numPr>
-          <w:ilvl w:val="0"/>
-          <w:numId w:val="27"/>
-        </w:numPr>
-        <w:rPr>
-          <w:sz w:val="20"/>
-        </w:rPr>
-      </w:pPr>
-      <w:r>
-        <w:rPr>
-          <w:sz w:val="20"/>
-        </w:rPr>
-        <w:t>tLocTerm.Deductible4</w:t>
-      </w:r>
-      <w:r>
-        <w:rPr>
-          <w:sz w:val="20"/>
-        </w:rPr>
-        <w:t xml:space="preserve"> = Location.LocDed4BI</w:t>
-      </w:r>
-    </w:p>
-    <w:p>
-      <w:pPr>
-        <w:pStyle w:val="ListParagraph"/>
-        <w:numPr>
-          <w:ilvl w:val="0"/>
-          <w:numId w:val="27"/>
-        </w:numPr>
-        <w:rPr>
-          <w:sz w:val="20"/>
-          <w:highlight w:val="magenta"/>
-        </w:rPr>
-      </w:pPr>
-      <w:r>
-        <w:rPr>
-          <w:sz w:val="20"/>
-          <w:highlight w:val="magenta"/>
-        </w:rPr>
-        <w:lastRenderedPageBreak/>
+          <w:highlight w:val="magenta"/>
+        </w:rPr>
+      </w:pPr>
+      <w:r>
+        <w:rPr>
+          <w:sz w:val="20"/>
+          <w:highlight w:val="magenta"/>
+        </w:rPr>
         <w:t>1</w:t>
       </w:r>
       <w:r>
@@ -4390,22 +4511,6 @@
       <w:pPr>
         <w:rPr>
           <w:sz w:val="20"/>
-        </w:rPr>
-      </w:pPr>
-    </w:p>
-    <w:p>
-      <w:pPr>
-        <w:rPr>
-          <w:b/>
-          <w:u w:val="single"/>
-        </w:rPr>
-      </w:pPr>
-    </w:p>
-    <w:p>
-      <w:pPr>
-        <w:rPr>
-          <w:b/>
-          <w:u w:val="single"/>
         </w:rPr>
       </w:pPr>
     </w:p>
@@ -4464,7 +4569,7 @@
           <w:u w:val="single"/>
         </w:rPr>
       </w:pPr>
-      <w:bookmarkStart w:id="2" w:name="_Hlk12318665"/>
+      <w:bookmarkStart w:id="3" w:name="_Hlk12318665"/>
       <w:r>
         <w:rPr>
           <w:sz w:val="20"/>
@@ -4533,7 +4638,7 @@
         </w:rPr>
         <w:t>. Need to do a bit wise comparison to check if there is an overlap or not.</w:t>
       </w:r>
-      <w:bookmarkEnd w:id="2"/>
+      <w:bookmarkEnd w:id="3"/>
       <w:r>
         <w:rPr>
           <w:sz w:val="20"/>
@@ -4754,6 +4859,13 @@
         </w:rPr>
         <w:t xml:space="preserve">assign deductible amount. </w:t>
       </w:r>
+      <w:r>
+        <w:rPr>
+          <w:sz w:val="20"/>
+          <w:highlight w:val="darkCyan"/>
+        </w:rPr>
+        <w:t>I see now that it should be done for many coverages – so the code at ‘S’ type deductible needs to move up the chain</w:t>
+      </w:r>
     </w:p>
     <w:p>
       <w:pPr>
@@ -4807,23 +4919,21 @@
           <w:sz w:val="20"/>
           <w:highlight w:val="magenta"/>
         </w:rPr>
-        <w:t xml:space="preserve">Also take care of assigning </w:t>
-      </w:r>
-      <w:proofErr w:type="spellStart"/>
-      <w:r>
-        <w:rPr>
-          <w:sz w:val="20"/>
-          <w:highlight w:val="magenta"/>
-        </w:rPr>
-        <w:t>blanls</w:t>
-      </w:r>
-      <w:proofErr w:type="spellEnd"/>
-      <w:r>
-        <w:rPr>
-          <w:sz w:val="20"/>
-          <w:highlight w:val="magenta"/>
-        </w:rPr>
-        <w:t xml:space="preserve"> instead of ‘0’s for applicable limit/</w:t>
+        <w:t>Also take care of assigning blan</w:t>
+      </w:r>
+      <w:r>
+        <w:rPr>
+          <w:sz w:val="20"/>
+          <w:highlight w:val="magenta"/>
+        </w:rPr>
+        <w:t>k</w:t>
+      </w:r>
+      <w:r>
+        <w:rPr>
+          <w:sz w:val="20"/>
+          <w:highlight w:val="magenta"/>
+        </w:rPr>
+        <w:t>s instead of ‘0’s for applicable limit/</w:t>
       </w:r>
       <w:proofErr w:type="spellStart"/>
       <w:r>

</xml_diff>